<commit_message>
correctif décalages dans la version fr
</commit_message>
<xml_diff>
--- a/Bibliographie/POLY-SNAKE_BIBLIOGRAPHIE_fr.docx
+++ b/Bibliographie/POLY-SNAKE_BIBLIOGRAPHIE_fr.docx
@@ -538,7 +538,6 @@
     <w:p>
       <w:pPr>
         <w:pStyle w:val="Normal"/>
-        <w:pBdr/>
         <w:tabs>
           <w:tab w:val="clear" w:pos="720"/>
           <w:tab w:val="center" w:pos="4536" w:leader="none"/>
@@ -563,7 +562,6 @@
     <w:p>
       <w:pPr>
         <w:pStyle w:val="Normal"/>
-        <w:pBdr/>
         <w:tabs>
           <w:tab w:val="clear" w:pos="720"/>
           <w:tab w:val="center" w:pos="4536" w:leader="none"/>
@@ -630,7 +628,6 @@
         <w:p>
           <w:pPr>
             <w:pStyle w:val="Normal"/>
-            <w:pBdr/>
             <w:tabs>
               <w:tab w:val="clear" w:pos="720"/>
               <w:tab w:val="right" w:pos="10194" w:leader="none"/>
@@ -673,7 +670,6 @@
         <w:p>
           <w:pPr>
             <w:pStyle w:val="Normal"/>
-            <w:pBdr/>
             <w:tabs>
               <w:tab w:val="clear" w:pos="720"/>
               <w:tab w:val="right" w:pos="10194" w:leader="none"/>
@@ -699,7 +695,6 @@
         <w:p>
           <w:pPr>
             <w:pStyle w:val="Normal"/>
-            <w:pBdr/>
             <w:tabs>
               <w:tab w:val="clear" w:pos="720"/>
               <w:tab w:val="right" w:pos="10194" w:leader="none"/>
@@ -722,7 +717,6 @@
         <w:p>
           <w:pPr>
             <w:pStyle w:val="Normal"/>
-            <w:pBdr/>
             <w:tabs>
               <w:tab w:val="clear" w:pos="720"/>
               <w:tab w:val="right" w:pos="10194" w:leader="none"/>
@@ -745,7 +739,6 @@
         <w:p>
           <w:pPr>
             <w:pStyle w:val="Normal"/>
-            <w:pBdr/>
             <w:tabs>
               <w:tab w:val="clear" w:pos="720"/>
               <w:tab w:val="right" w:pos="10194" w:leader="none"/>
@@ -769,7 +762,6 @@
         <w:p>
           <w:pPr>
             <w:pStyle w:val="Normal"/>
-            <w:pBdr/>
             <w:tabs>
               <w:tab w:val="clear" w:pos="720"/>
               <w:tab w:val="right" w:pos="10194" w:leader="none"/>
@@ -793,7 +785,6 @@
         <w:p>
           <w:pPr>
             <w:pStyle w:val="Normal"/>
-            <w:pBdr/>
             <w:tabs>
               <w:tab w:val="clear" w:pos="720"/>
               <w:tab w:val="right" w:pos="10194" w:leader="none"/>
@@ -822,7 +813,6 @@
         <w:p>
           <w:pPr>
             <w:pStyle w:val="Normal"/>
-            <w:pBdr/>
             <w:tabs>
               <w:tab w:val="clear" w:pos="720"/>
               <w:tab w:val="right" w:pos="10194" w:leader="none"/>
@@ -845,7 +835,6 @@
         <w:p>
           <w:pPr>
             <w:pStyle w:val="Normal"/>
-            <w:pBdr/>
             <w:tabs>
               <w:tab w:val="clear" w:pos="720"/>
               <w:tab w:val="right" w:pos="10194" w:leader="none"/>
@@ -871,7 +860,6 @@
         <w:p>
           <w:pPr>
             <w:pStyle w:val="Normal"/>
-            <w:pBdr/>
             <w:tabs>
               <w:tab w:val="clear" w:pos="720"/>
               <w:tab w:val="right" w:pos="10194" w:leader="none"/>
@@ -897,7 +885,6 @@
         <w:p>
           <w:pPr>
             <w:pStyle w:val="Normal"/>
-            <w:pBdr/>
             <w:tabs>
               <w:tab w:val="clear" w:pos="720"/>
               <w:tab w:val="right" w:pos="10194" w:leader="none"/>
@@ -920,7 +907,6 @@
         <w:p>
           <w:pPr>
             <w:pStyle w:val="Normal"/>
-            <w:pBdr/>
             <w:tabs>
               <w:tab w:val="clear" w:pos="720"/>
               <w:tab w:val="right" w:pos="10194" w:leader="none"/>
@@ -943,7 +929,6 @@
         <w:p>
           <w:pPr>
             <w:pStyle w:val="Normal"/>
-            <w:pBdr/>
             <w:tabs>
               <w:tab w:val="clear" w:pos="720"/>
               <w:tab w:val="right" w:pos="10194" w:leader="none"/>
@@ -965,7 +950,6 @@
         <w:p>
           <w:pPr>
             <w:pStyle w:val="Normal"/>
-            <w:pBdr/>
             <w:tabs>
               <w:tab w:val="clear" w:pos="720"/>
               <w:tab w:val="right" w:pos="10194" w:leader="none"/>
@@ -987,7 +971,6 @@
         <w:p>
           <w:pPr>
             <w:pStyle w:val="Normal"/>
-            <w:pBdr/>
             <w:tabs>
               <w:tab w:val="clear" w:pos="720"/>
               <w:tab w:val="right" w:pos="10194" w:leader="none"/>
@@ -1009,7 +992,6 @@
         <w:p>
           <w:pPr>
             <w:pStyle w:val="Normal"/>
-            <w:pBdr/>
             <w:tabs>
               <w:tab w:val="clear" w:pos="720"/>
               <w:tab w:val="right" w:pos="10194" w:leader="none"/>
@@ -1031,7 +1013,6 @@
         <w:p>
           <w:pPr>
             <w:pStyle w:val="Normal"/>
-            <w:pBdr/>
             <w:tabs>
               <w:tab w:val="clear" w:pos="720"/>
               <w:tab w:val="right" w:pos="10194" w:leader="none"/>
@@ -1054,7 +1035,6 @@
         <w:p>
           <w:pPr>
             <w:pStyle w:val="Normal"/>
-            <w:pBdr/>
             <w:tabs>
               <w:tab w:val="clear" w:pos="720"/>
               <w:tab w:val="right" w:pos="10194" w:leader="none"/>
@@ -1076,7 +1056,6 @@
         <w:p>
           <w:pPr>
             <w:pStyle w:val="Normal"/>
-            <w:pBdr/>
             <w:tabs>
               <w:tab w:val="clear" w:pos="720"/>
               <w:tab w:val="right" w:pos="10194" w:leader="none"/>
@@ -1098,7 +1077,6 @@
         <w:p>
           <w:pPr>
             <w:pStyle w:val="Normal"/>
-            <w:pBdr/>
             <w:tabs>
               <w:tab w:val="clear" w:pos="720"/>
               <w:tab w:val="right" w:pos="10194" w:leader="none"/>
@@ -1121,7 +1099,6 @@
         <w:p>
           <w:pPr>
             <w:pStyle w:val="Normal"/>
-            <w:pBdr/>
             <w:tabs>
               <w:tab w:val="clear" w:pos="720"/>
               <w:tab w:val="right" w:pos="10194" w:leader="none"/>
@@ -1144,7 +1121,6 @@
         <w:p>
           <w:pPr>
             <w:pStyle w:val="Normal"/>
-            <w:pBdr/>
             <w:tabs>
               <w:tab w:val="clear" w:pos="720"/>
               <w:tab w:val="right" w:pos="10194" w:leader="none"/>
@@ -1168,7 +1144,6 @@
         <w:p>
           <w:pPr>
             <w:pStyle w:val="Normal"/>
-            <w:pBdr/>
             <w:tabs>
               <w:tab w:val="clear" w:pos="720"/>
               <w:tab w:val="right" w:pos="10194" w:leader="none"/>
@@ -1191,7 +1166,6 @@
         <w:p>
           <w:pPr>
             <w:pStyle w:val="Normal"/>
-            <w:pBdr/>
             <w:tabs>
               <w:tab w:val="clear" w:pos="720"/>
               <w:tab w:val="right" w:pos="10194" w:leader="none"/>
@@ -1214,7 +1188,6 @@
         <w:p>
           <w:pPr>
             <w:pStyle w:val="Normal"/>
-            <w:pBdr/>
             <w:tabs>
               <w:tab w:val="clear" w:pos="720"/>
               <w:tab w:val="right" w:pos="10194" w:leader="none"/>
@@ -1237,7 +1210,6 @@
         <w:p>
           <w:pPr>
             <w:pStyle w:val="Normal"/>
-            <w:pBdr/>
             <w:tabs>
               <w:tab w:val="clear" w:pos="720"/>
               <w:tab w:val="right" w:pos="10194" w:leader="none"/>
@@ -1261,7 +1233,6 @@
         <w:p>
           <w:pPr>
             <w:pStyle w:val="Normal"/>
-            <w:pBdr/>
             <w:tabs>
               <w:tab w:val="clear" w:pos="720"/>
               <w:tab w:val="right" w:pos="10194" w:leader="none"/>
@@ -1288,7 +1259,6 @@
         <w:p>
           <w:pPr>
             <w:pStyle w:val="Normal"/>
-            <w:pBdr/>
             <w:tabs>
               <w:tab w:val="clear" w:pos="720"/>
               <w:tab w:val="right" w:pos="10194" w:leader="none"/>
@@ -1320,7 +1290,6 @@
         <w:p>
           <w:pPr>
             <w:pStyle w:val="Normal"/>
-            <w:pBdr/>
             <w:tabs>
               <w:tab w:val="clear" w:pos="720"/>
               <w:tab w:val="right" w:pos="10194" w:leader="none"/>
@@ -1356,7 +1325,6 @@
     <w:p>
       <w:pPr>
         <w:pStyle w:val="Normal"/>
-        <w:pBdr/>
         <w:tabs>
           <w:tab w:val="clear" w:pos="720"/>
           <w:tab w:val="right" w:pos="10194" w:leader="none"/>
@@ -1631,7 +1599,6 @@
     <w:p>
       <w:pPr>
         <w:pStyle w:val="Normal"/>
-        <w:pBdr/>
         <w:ind w:left="708" w:hanging="0"/>
         <w:rPr>
           <w:color w:val="000000"/>
@@ -2013,7 +1980,6 @@
           <w:ilvl w:val="0"/>
           <w:numId w:val="1"/>
         </w:numPr>
-        <w:pBdr/>
         <w:tabs>
           <w:tab w:val="clear" w:pos="720"/>
           <w:tab w:val="left" w:pos="2256" w:leader="none"/>
@@ -2048,7 +2014,7 @@
                 <wp:positionV relativeFrom="paragraph">
                   <wp:posOffset>635</wp:posOffset>
                 </wp:positionV>
-                <wp:extent cx="878840" cy="292100"/>
+                <wp:extent cx="879475" cy="292735"/>
                 <wp:effectExtent l="0" t="0" r="0" b="0"/>
                 <wp:wrapSquare wrapText="bothSides"/>
                 <wp:docPr id="2" name="Rectangle 43"/>
@@ -2059,7 +2025,7 @@
                       <wps:spPr>
                         <a:xfrm>
                           <a:off x="0" y="0"/>
-                          <a:ext cx="878040" cy="291600"/>
+                          <a:ext cx="878760" cy="291960"/>
                         </a:xfrm>
                         <a:prstGeom prst="rect">
                           <a:avLst/>
@@ -2107,7 +2073,7 @@
           </mc:Choice>
           <mc:Fallback>
             <w:pict>
-              <v:rect id="shape_0" ID="Rectangle 43" fillcolor="white" stroked="t" style="position:absolute;margin-left:363pt;margin-top:0pt;width:69.1pt;height:22.9pt" wp14:anchorId="4CA03BE5">
+              <v:rect id="shape_0" ID="Rectangle 43" fillcolor="white" stroked="t" style="position:absolute;margin-left:363pt;margin-top:0.05pt;width:69.15pt;height:22.95pt" wp14:anchorId="4CA03BE5">
                 <w10:wrap type="square"/>
                 <v:fill o:detectmouseclick="t" type="solid" color2="black"/>
                 <v:stroke color="black" weight="9360" joinstyle="round" endcap="flat"/>
@@ -2158,7 +2124,6 @@
         <w:t>Controlling snake-like robots</w:t>
       </w:r>
       <w:r>
-        <w:rPr/>
         <w:drawing>
           <wp:anchor behindDoc="0" distT="0" distB="0" distL="114300" distR="114300" simplePos="0" locked="0" layoutInCell="1" allowOverlap="1" relativeHeight="3">
             <wp:simplePos x="0" y="0"/>
@@ -2207,7 +2172,11 @@
       </w:r>
       <w:r>
         <w:rPr/>
-        <w:t xml:space="preserve"> est un robot serpent capable de se mouvoir sur tous les terrains et dans toutes les directions comme nous pouvons le constater sur la figure 1.1. En effet ce robot à la particularité d'être divisé sous forme de plusieurs petits modules rattachés les uns aux autres par des liaisons sphériques lui procurant la capacité de se tordre et de se plier sous différents angles comme nous pouvons le voir sur la photo ci-contre.</w:t>
+        <w:t xml:space="preserve"> </w:t>
+      </w:r>
+      <w:r>
+        <w:rPr/>
+        <w:t>est un robot serpent capable de se mouvoir sur tous les terrains et dans toutes les directions comme nous pouvons le constater sur la figure 1.1. En effet ce robot à la particularité d'être divisé sous forme de plusieurs petits modules rattachés les uns aux autres par des liaisons sphériques lui procurant la capacité de se tordre et de se plier sous différents angles comme nous pouvons le voir sur la photo ci-contre.</w:t>
       </w:r>
     </w:p>
     <w:p>
@@ -2283,7 +2252,6 @@
           <w:ilvl w:val="0"/>
           <w:numId w:val="1"/>
         </w:numPr>
-        <w:pBdr/>
         <w:tabs>
           <w:tab w:val="clear" w:pos="720"/>
           <w:tab w:val="left" w:pos="2256" w:leader="none"/>
@@ -2303,7 +2271,7 @@
                 <wp:positionV relativeFrom="paragraph">
                   <wp:posOffset>12700</wp:posOffset>
                 </wp:positionV>
-                <wp:extent cx="863600" cy="284480"/>
+                <wp:extent cx="864235" cy="285115"/>
                 <wp:effectExtent l="0" t="0" r="0" b="0"/>
                 <wp:wrapSquare wrapText="bothSides"/>
                 <wp:docPr id="5" name="Rectangle 38"/>
@@ -2314,7 +2282,7 @@
                       <wps:spPr>
                         <a:xfrm>
                           <a:off x="0" y="0"/>
-                          <a:ext cx="862920" cy="283680"/>
+                          <a:ext cx="863640" cy="284400"/>
                         </a:xfrm>
                         <a:prstGeom prst="rect">
                           <a:avLst/>
@@ -2362,7 +2330,7 @@
           </mc:Choice>
           <mc:Fallback>
             <w:pict>
-              <v:rect id="shape_0" ID="Rectangle 38" fillcolor="white" stroked="t" style="position:absolute;margin-left:383pt;margin-top:1pt;width:67.9pt;height:22.3pt" wp14:anchorId="2C0D298E">
+              <v:rect id="shape_0" ID="Rectangle 38" fillcolor="white" stroked="t" style="position:absolute;margin-left:383pt;margin-top:1pt;width:67.95pt;height:22.35pt" wp14:anchorId="2C0D298E">
                 <w10:wrap type="square"/>
                 <v:fill o:detectmouseclick="t" type="solid" color2="black"/>
                 <v:stroke color="black" weight="9360" joinstyle="round" endcap="flat"/>
@@ -2397,7 +2365,6 @@
     <w:p>
       <w:pPr>
         <w:pStyle w:val="Normal"/>
-        <w:pBdr/>
         <w:tabs>
           <w:tab w:val="clear" w:pos="720"/>
           <w:tab w:val="left" w:pos="2256" w:leader="none"/>
@@ -2425,7 +2392,6 @@
         <w:rPr/>
       </w:pPr>
       <w:r>
-        <w:rPr/>
         <w:drawing>
           <wp:anchor behindDoc="0" distT="0" distB="0" distL="114300" distR="114300" simplePos="0" locked="0" layoutInCell="1" allowOverlap="1" relativeHeight="5">
             <wp:simplePos x="0" y="0"/>
@@ -2474,7 +2440,11 @@
       </w:r>
       <w:r>
         <w:rPr/>
-        <w:t xml:space="preserve">                          </w:t>
+        <w:t xml:space="preserve"> </w:t>
+      </w:r>
+      <w:r>
+        <w:rPr/>
+        <w:t xml:space="preserve">                         </w:t>
       </w:r>
     </w:p>
     <w:p>
@@ -2618,7 +2588,6 @@
           <w:ilvl w:val="0"/>
           <w:numId w:val="1"/>
         </w:numPr>
-        <w:pBdr/>
         <w:tabs>
           <w:tab w:val="clear" w:pos="720"/>
           <w:tab w:val="left" w:pos="2256" w:leader="none"/>
@@ -2636,7 +2605,6 @@
     <w:p>
       <w:pPr>
         <w:pStyle w:val="Normal"/>
-        <w:pBdr/>
         <w:tabs>
           <w:tab w:val="clear" w:pos="720"/>
           <w:tab w:val="left" w:pos="2256" w:leader="none"/>
@@ -2662,7 +2630,7 @@
                 <wp:positionV relativeFrom="paragraph">
                   <wp:posOffset>12700</wp:posOffset>
                 </wp:positionV>
-                <wp:extent cx="871220" cy="299720"/>
+                <wp:extent cx="871855" cy="300355"/>
                 <wp:effectExtent l="0" t="0" r="0" b="0"/>
                 <wp:wrapNone/>
                 <wp:docPr id="8" name="Rectangle 37"/>
@@ -2673,7 +2641,7 @@
                       <wps:spPr>
                         <a:xfrm>
                           <a:off x="0" y="0"/>
-                          <a:ext cx="870480" cy="299160"/>
+                          <a:ext cx="871200" cy="299880"/>
                         </a:xfrm>
                         <a:prstGeom prst="rect">
                           <a:avLst/>
@@ -2721,7 +2689,7 @@
           </mc:Choice>
           <mc:Fallback>
             <w:pict>
-              <v:rect id="shape_0" ID="Rectangle 37" fillcolor="white" stroked="t" style="position:absolute;margin-left:365pt;margin-top:1pt;width:68.5pt;height:23.5pt" wp14:anchorId="0C70E367">
+              <v:rect id="shape_0" ID="Rectangle 37" fillcolor="white" stroked="t" style="position:absolute;margin-left:365pt;margin-top:1pt;width:68.55pt;height:23.55pt" wp14:anchorId="0C70E367">
                 <w10:wrap type="square"/>
                 <v:fill o:detectmouseclick="t" type="solid" color2="black"/>
                 <v:stroke color="black" weight="9360" joinstyle="round" endcap="flat"/>
@@ -2772,7 +2740,6 @@
         <w:t>Snake Robot</w:t>
       </w:r>
       <w:r>
-        <w:rPr/>
         <w:drawing>
           <wp:anchor behindDoc="0" distT="0" distB="0" distL="114300" distR="114300" simplePos="0" locked="0" layoutInCell="1" allowOverlap="1" relativeHeight="7">
             <wp:simplePos x="0" y="0"/>
@@ -2821,7 +2788,11 @@
       </w:r>
       <w:r>
         <w:rPr/>
-        <w:t xml:space="preserve"> est un projet impliquant, comme le précédent, l’utilisation d’une carte arduino et de plusieurs servomoteurs afin de faire se déplacer le robot posé sur des petites roues à l’aide de pile lithium-ions qui l’alimentent comme nous pouvons l’observer sur la figure 1.3. </w:t>
+        <w:t xml:space="preserve"> </w:t>
+      </w:r>
+      <w:r>
+        <w:rPr/>
+        <w:t xml:space="preserve">est un projet impliquant, comme le précédent, l’utilisation d’une carte arduino et de plusieurs servomoteurs afin de faire se déplacer le robot posé sur des petites roues à l’aide de pile lithium-ions qui l’alimentent comme nous pouvons l’observer sur la figure 1.3. </w:t>
       </w:r>
     </w:p>
     <w:p>
@@ -4630,7 +4601,6 @@
     <w:p>
       <w:pPr>
         <w:pStyle w:val="Normal"/>
-        <w:pBdr/>
         <w:rPr>
           <w:color w:val="000000"/>
         </w:rPr>
@@ -4645,7 +4615,6 @@
     <w:p>
       <w:pPr>
         <w:pStyle w:val="Normal"/>
-        <w:pBdr/>
         <w:rPr>
           <w:color w:val="000000"/>
         </w:rPr>
@@ -4660,49 +4629,45 @@
     <w:p>
       <w:pPr>
         <w:pStyle w:val="Normal"/>
-        <w:pBdr/>
-        <w:rPr>
-          <w:color w:val="000000"/>
-        </w:rPr>
-      </w:pPr>
-      <w:r>
-        <w:rPr>
-          <w:color w:val="000000"/>
-        </w:rPr>
-      </w:r>
-    </w:p>
-    <w:p>
-      <w:pPr>
-        <w:pStyle w:val="Normal"/>
-        <w:pBdr/>
-        <w:rPr>
-          <w:color w:val="000000"/>
-        </w:rPr>
-      </w:pPr>
-      <w:r>
-        <w:rPr>
-          <w:color w:val="000000"/>
-        </w:rPr>
-      </w:r>
-    </w:p>
-    <w:p>
-      <w:pPr>
-        <w:pStyle w:val="Normal"/>
-        <w:pBdr/>
-        <w:rPr>
-          <w:color w:val="000000"/>
-        </w:rPr>
-      </w:pPr>
-      <w:r>
-        <w:rPr>
-          <w:color w:val="000000"/>
-        </w:rPr>
-      </w:r>
-    </w:p>
-    <w:p>
-      <w:pPr>
-        <w:pStyle w:val="Normal"/>
-        <w:pBdr/>
+        <w:rPr>
+          <w:color w:val="000000"/>
+        </w:rPr>
+      </w:pPr>
+      <w:r>
+        <w:rPr>
+          <w:color w:val="000000"/>
+        </w:rPr>
+      </w:r>
+    </w:p>
+    <w:p>
+      <w:pPr>
+        <w:pStyle w:val="Normal"/>
+        <w:rPr>
+          <w:color w:val="000000"/>
+        </w:rPr>
+      </w:pPr>
+      <w:r>
+        <w:rPr>
+          <w:color w:val="000000"/>
+        </w:rPr>
+      </w:r>
+    </w:p>
+    <w:p>
+      <w:pPr>
+        <w:pStyle w:val="Normal"/>
+        <w:rPr>
+          <w:color w:val="000000"/>
+        </w:rPr>
+      </w:pPr>
+      <w:r>
+        <w:rPr>
+          <w:color w:val="000000"/>
+        </w:rPr>
+      </w:r>
+    </w:p>
+    <w:p>
+      <w:pPr>
+        <w:pStyle w:val="Normal"/>
         <w:rPr>
           <w:b/>
           <w:b/>
@@ -4724,21 +4689,19 @@
     <w:p>
       <w:pPr>
         <w:pStyle w:val="Normal"/>
-        <w:pBdr/>
-        <w:rPr>
-          <w:color w:val="000000"/>
-        </w:rPr>
-      </w:pPr>
-      <w:r>
-        <w:rPr>
-          <w:color w:val="000000"/>
-        </w:rPr>
-      </w:r>
-    </w:p>
-    <w:p>
-      <w:pPr>
-        <w:pStyle w:val="Normal"/>
-        <w:pBdr/>
+        <w:rPr>
+          <w:color w:val="000000"/>
+        </w:rPr>
+      </w:pPr>
+      <w:r>
+        <w:rPr>
+          <w:color w:val="000000"/>
+        </w:rPr>
+      </w:r>
+    </w:p>
+    <w:p>
+      <w:pPr>
+        <w:pStyle w:val="Normal"/>
         <w:rPr>
           <w:color w:val="000000"/>
         </w:rPr>
@@ -4755,7 +4718,7 @@
                 <wp:positionV relativeFrom="paragraph">
                   <wp:posOffset>177800</wp:posOffset>
                 </wp:positionV>
-                <wp:extent cx="840740" cy="337820"/>
+                <wp:extent cx="841375" cy="338455"/>
                 <wp:effectExtent l="0" t="0" r="0" b="0"/>
                 <wp:wrapNone/>
                 <wp:docPr id="11" name="Rectangle 46"/>
@@ -4766,7 +4729,7 @@
                       <wps:spPr>
                         <a:xfrm>
                           <a:off x="0" y="0"/>
-                          <a:ext cx="840240" cy="337320"/>
+                          <a:ext cx="840600" cy="337680"/>
                         </a:xfrm>
                         <a:prstGeom prst="rect">
                           <a:avLst/>
@@ -4814,7 +4777,7 @@
           </mc:Choice>
           <mc:Fallback>
             <w:pict>
-              <v:rect id="shape_0" ID="Rectangle 46" fillcolor="white" stroked="t" style="position:absolute;margin-left:413pt;margin-top:14pt;width:66.1pt;height:26.5pt" wp14:anchorId="4B3A2513">
+              <v:rect id="shape_0" ID="Rectangle 46" fillcolor="white" stroked="t" style="position:absolute;margin-left:413pt;margin-top:14pt;width:66.15pt;height:26.55pt" wp14:anchorId="4B3A2513">
                 <w10:wrap type="square"/>
                 <v:fill o:detectmouseclick="t" type="solid" color2="black"/>
                 <v:stroke color="black" weight="9360" joinstyle="round" endcap="flat"/>
@@ -4853,7 +4816,6 @@
           <w:ilvl w:val="0"/>
           <w:numId w:val="1"/>
         </w:numPr>
-        <w:pBdr/>
         <w:rPr>
           <w:color w:val="000000"/>
           <w:sz w:val="28"/>
@@ -4871,7 +4833,6 @@
     <w:p>
       <w:pPr>
         <w:pStyle w:val="Normal"/>
-        <w:pBdr/>
         <w:rPr/>
       </w:pPr>
       <w:r>
@@ -4890,7 +4851,7 @@
                 <wp:positionV relativeFrom="paragraph">
                   <wp:posOffset>1981200</wp:posOffset>
                 </wp:positionV>
-                <wp:extent cx="840740" cy="276860"/>
+                <wp:extent cx="841375" cy="277495"/>
                 <wp:effectExtent l="0" t="0" r="0" b="0"/>
                 <wp:wrapNone/>
                 <wp:docPr id="13" name="Rectangle 41"/>
@@ -4901,7 +4862,7 @@
                       <wps:spPr>
                         <a:xfrm>
                           <a:off x="0" y="0"/>
-                          <a:ext cx="840240" cy="276120"/>
+                          <a:ext cx="840600" cy="276840"/>
                         </a:xfrm>
                         <a:prstGeom prst="rect">
                           <a:avLst/>
@@ -4949,7 +4910,7 @@
           </mc:Choice>
           <mc:Fallback>
             <w:pict>
-              <v:rect id="shape_0" ID="Rectangle 41" fillcolor="white" stroked="t" style="position:absolute;margin-left:420pt;margin-top:156pt;width:66.1pt;height:21.7pt" wp14:anchorId="5F0A7830">
+              <v:rect id="shape_0" ID="Rectangle 41" fillcolor="white" stroked="t" style="position:absolute;margin-left:420pt;margin-top:156pt;width:66.15pt;height:21.75pt" wp14:anchorId="5F0A7830">
                 <w10:wrap type="square"/>
                 <v:fill o:detectmouseclick="t" type="solid" color2="black"/>
                 <v:stroke color="black" weight="9360" joinstyle="round" endcap="flat"/>
@@ -5002,9 +4963,6 @@
         <w:t>cette caméra</w:t>
       </w:r>
       <w:r>
-        <w:rPr>
-          <w:color w:val="000000"/>
-        </w:rPr>
         <w:drawing>
           <wp:anchor behindDoc="0" distT="0" distB="0" distL="114300" distR="114300" simplePos="0" locked="0" layoutInCell="1" allowOverlap="1" relativeHeight="9">
             <wp:simplePos x="0" y="0"/>
@@ -5055,7 +5013,13 @@
         <w:rPr>
           <w:color w:val="000000"/>
         </w:rPr>
-        <w:t xml:space="preserve"> serait l’outil de capture d’image idéale pour notre projet.</w:t>
+        <w:t xml:space="preserve"> </w:t>
+      </w:r>
+      <w:r>
+        <w:rPr>
+          <w:color w:val="000000"/>
+        </w:rPr>
+        <w:t>serait l’outil de capture d’image idéale pour notre projet.</w:t>
         <w:br/>
         <w:br/>
       </w:r>
@@ -5063,7 +5027,6 @@
     <w:p>
       <w:pPr>
         <w:pStyle w:val="Normal"/>
-        <w:pBdr/>
         <w:rPr/>
       </w:pPr>
       <w:r>
@@ -5077,7 +5040,6 @@
           <w:ilvl w:val="0"/>
           <w:numId w:val="1"/>
         </w:numPr>
-        <w:pBdr/>
         <w:rPr/>
       </w:pPr>
       <w:r>
@@ -5090,21 +5052,19 @@
     <w:p>
       <w:pPr>
         <w:pStyle w:val="Normal"/>
-        <w:pBdr/>
-        <w:rPr>
-          <w:color w:val="000000"/>
-        </w:rPr>
-      </w:pPr>
-      <w:r>
-        <w:rPr>
-          <w:color w:val="000000"/>
-        </w:rPr>
-      </w:r>
-    </w:p>
-    <w:p>
-      <w:pPr>
-        <w:pStyle w:val="Normal"/>
-        <w:pBdr/>
+        <w:rPr>
+          <w:color w:val="000000"/>
+        </w:rPr>
+      </w:pPr>
+      <w:r>
+        <w:rPr>
+          <w:color w:val="000000"/>
+        </w:rPr>
+      </w:r>
+    </w:p>
+    <w:p>
+      <w:pPr>
+        <w:pStyle w:val="Normal"/>
         <w:rPr>
           <w:color w:val="000000"/>
         </w:rPr>
@@ -5143,9 +5103,6 @@
         <w:t xml:space="preserve"> </w:t>
       </w:r>
       <w:r>
-        <w:rPr>
-          <w:color w:val="000000"/>
-        </w:rPr>
         <w:drawing>
           <wp:anchor behindDoc="0" distT="0" distB="0" distL="114300" distR="114300" simplePos="0" locked="0" layoutInCell="1" allowOverlap="1" relativeHeight="11">
             <wp:simplePos x="0" y="0"/>
@@ -5197,14 +5154,19 @@
         <w:rPr>
           <w:color w:val="000000"/>
         </w:rPr>
-        <w:t xml:space="preserve">choisi. </w:t>
+        <w:t>c</w:t>
+      </w:r>
+      <w:r>
+        <w:rPr>
+          <w:color w:val="000000"/>
+        </w:rPr>
+        <w:t xml:space="preserve">hoisi. </w:t>
         <w:br/>
       </w:r>
     </w:p>
     <w:p>
       <w:pPr>
         <w:pStyle w:val="Normal"/>
-        <w:pBdr/>
         <w:rPr>
           <w:color w:val="000000"/>
         </w:rPr>
@@ -5222,7 +5184,6 @@
           <w:ilvl w:val="0"/>
           <w:numId w:val="1"/>
         </w:numPr>
-        <w:pBdr/>
         <w:rPr>
           <w:color w:val="000000"/>
         </w:rPr>
@@ -5239,7 +5200,7 @@
                 <wp:positionV relativeFrom="paragraph">
                   <wp:posOffset>635</wp:posOffset>
                 </wp:positionV>
-                <wp:extent cx="855980" cy="299720"/>
+                <wp:extent cx="856615" cy="300355"/>
                 <wp:effectExtent l="0" t="0" r="0" b="0"/>
                 <wp:wrapNone/>
                 <wp:docPr id="17" name="Rectangle 42"/>
@@ -5250,7 +5211,7 @@
                       <wps:spPr>
                         <a:xfrm>
                           <a:off x="0" y="0"/>
-                          <a:ext cx="855360" cy="299160"/>
+                          <a:ext cx="856080" cy="299880"/>
                         </a:xfrm>
                         <a:prstGeom prst="rect">
                           <a:avLst/>
@@ -5298,7 +5259,7 @@
           </mc:Choice>
           <mc:Fallback>
             <w:pict>
-              <v:rect id="shape_0" ID="Rectangle 42" fillcolor="white" stroked="t" style="position:absolute;margin-left:406pt;margin-top:0pt;width:67.3pt;height:23.5pt" wp14:anchorId="53A8C073">
+              <v:rect id="shape_0" ID="Rectangle 42" fillcolor="white" stroked="t" style="position:absolute;margin-left:406pt;margin-top:0.05pt;width:67.35pt;height:23.55pt" wp14:anchorId="53A8C073">
                 <w10:wrap type="square"/>
                 <v:fill o:detectmouseclick="t" type="solid" color2="black"/>
                 <v:stroke color="black" weight="9360" joinstyle="round" endcap="flat"/>
@@ -5333,7 +5294,6 @@
     <w:p>
       <w:pPr>
         <w:pStyle w:val="Normal"/>
-        <w:pBdr/>
         <w:ind w:left="720" w:hanging="0"/>
         <w:rPr>
           <w:color w:val="000000"/>
@@ -5423,35 +5383,32 @@
     <w:p>
       <w:pPr>
         <w:pStyle w:val="Normal"/>
-        <w:pBdr/>
-        <w:rPr>
-          <w:color w:val="000000"/>
-        </w:rPr>
-      </w:pPr>
-      <w:r>
-        <w:rPr>
-          <w:color w:val="000000"/>
-        </w:rPr>
-      </w:r>
-    </w:p>
-    <w:p>
-      <w:pPr>
-        <w:pStyle w:val="Normal"/>
-        <w:pBdr/>
-        <w:rPr>
-          <w:color w:val="000000"/>
-        </w:rPr>
-      </w:pPr>
-      <w:r>
-        <w:rPr>
-          <w:color w:val="000000"/>
-        </w:rPr>
-      </w:r>
-    </w:p>
-    <w:p>
-      <w:pPr>
-        <w:pStyle w:val="Normal"/>
-        <w:pBdr/>
+        <w:rPr>
+          <w:color w:val="000000"/>
+        </w:rPr>
+      </w:pPr>
+      <w:r>
+        <w:rPr>
+          <w:color w:val="000000"/>
+        </w:rPr>
+      </w:r>
+    </w:p>
+    <w:p>
+      <w:pPr>
+        <w:pStyle w:val="Normal"/>
+        <w:rPr>
+          <w:color w:val="000000"/>
+        </w:rPr>
+      </w:pPr>
+      <w:r>
+        <w:rPr>
+          <w:color w:val="000000"/>
+        </w:rPr>
+      </w:r>
+    </w:p>
+    <w:p>
+      <w:pPr>
+        <w:pStyle w:val="Normal"/>
         <w:rPr>
           <w:color w:val="000000"/>
         </w:rPr>
@@ -5469,7 +5426,6 @@
           <w:ilvl w:val="0"/>
           <w:numId w:val="1"/>
         </w:numPr>
-        <w:pBdr/>
         <w:rPr/>
       </w:pPr>
       <w:r>
@@ -5482,7 +5438,6 @@
     <w:p>
       <w:pPr>
         <w:pStyle w:val="Normal"/>
-        <w:pBdr/>
         <w:ind w:left="720" w:hanging="0"/>
         <w:rPr>
           <w:color w:val="000000"/>
@@ -5497,7 +5452,6 @@
     <w:p>
       <w:pPr>
         <w:pStyle w:val="Normal"/>
-        <w:pBdr/>
         <w:rPr>
           <w:color w:val="000000"/>
         </w:rPr>
@@ -5524,21 +5478,19 @@
     <w:p>
       <w:pPr>
         <w:pStyle w:val="Normal"/>
-        <w:pBdr/>
-        <w:rPr>
-          <w:color w:val="000000"/>
-        </w:rPr>
-      </w:pPr>
-      <w:r>
-        <w:rPr>
-          <w:color w:val="000000"/>
-        </w:rPr>
-      </w:r>
-    </w:p>
-    <w:p>
-      <w:pPr>
-        <w:pStyle w:val="Normal"/>
-        <w:pBdr/>
+        <w:rPr>
+          <w:color w:val="000000"/>
+        </w:rPr>
+      </w:pPr>
+      <w:r>
+        <w:rPr>
+          <w:color w:val="000000"/>
+        </w:rPr>
+      </w:r>
+    </w:p>
+    <w:p>
+      <w:pPr>
+        <w:pStyle w:val="Normal"/>
         <w:rPr>
           <w:color w:val="000000"/>
         </w:rPr>
@@ -5563,63 +5515,58 @@
     <w:p>
       <w:pPr>
         <w:pStyle w:val="Normal"/>
-        <w:pBdr/>
-        <w:rPr>
-          <w:color w:val="000000"/>
-        </w:rPr>
-      </w:pPr>
-      <w:r>
-        <w:rPr>
-          <w:color w:val="000000"/>
-        </w:rPr>
-      </w:r>
-    </w:p>
-    <w:p>
-      <w:pPr>
-        <w:pStyle w:val="Normal"/>
-        <w:pBdr/>
-        <w:rPr>
-          <w:color w:val="000000"/>
-        </w:rPr>
-      </w:pPr>
-      <w:r>
-        <w:rPr>
-          <w:color w:val="000000"/>
-        </w:rPr>
-      </w:r>
-    </w:p>
-    <w:p>
-      <w:pPr>
-        <w:pStyle w:val="Normal"/>
-        <w:pBdr/>
-        <w:rPr>
-          <w:color w:val="000000"/>
-        </w:rPr>
-      </w:pPr>
-      <w:r>
-        <w:rPr>
-          <w:color w:val="000000"/>
-        </w:rPr>
-      </w:r>
-    </w:p>
-    <w:p>
-      <w:pPr>
-        <w:pStyle w:val="Normal"/>
-        <w:pBdr/>
-        <w:rPr>
-          <w:color w:val="000000"/>
-        </w:rPr>
-      </w:pPr>
-      <w:r>
-        <w:rPr>
-          <w:color w:val="000000"/>
-        </w:rPr>
-      </w:r>
-    </w:p>
-    <w:p>
-      <w:pPr>
-        <w:pStyle w:val="Normal"/>
-        <w:pBdr/>
+        <w:rPr>
+          <w:color w:val="000000"/>
+        </w:rPr>
+      </w:pPr>
+      <w:r>
+        <w:rPr>
+          <w:color w:val="000000"/>
+        </w:rPr>
+      </w:r>
+    </w:p>
+    <w:p>
+      <w:pPr>
+        <w:pStyle w:val="Normal"/>
+        <w:rPr>
+          <w:color w:val="000000"/>
+        </w:rPr>
+      </w:pPr>
+      <w:r>
+        <w:rPr>
+          <w:color w:val="000000"/>
+        </w:rPr>
+      </w:r>
+    </w:p>
+    <w:p>
+      <w:pPr>
+        <w:pStyle w:val="Normal"/>
+        <w:rPr>
+          <w:color w:val="000000"/>
+        </w:rPr>
+      </w:pPr>
+      <w:r>
+        <w:rPr>
+          <w:color w:val="000000"/>
+        </w:rPr>
+      </w:r>
+    </w:p>
+    <w:p>
+      <w:pPr>
+        <w:pStyle w:val="Normal"/>
+        <w:rPr>
+          <w:color w:val="000000"/>
+        </w:rPr>
+      </w:pPr>
+      <w:r>
+        <w:rPr>
+          <w:color w:val="000000"/>
+        </w:rPr>
+      </w:r>
+    </w:p>
+    <w:p>
+      <w:pPr>
+        <w:pStyle w:val="Normal"/>
         <w:rPr>
           <w:b/>
           <w:b/>
@@ -5641,21 +5588,19 @@
     <w:p>
       <w:pPr>
         <w:pStyle w:val="Normal"/>
-        <w:pBdr/>
-        <w:rPr>
-          <w:color w:val="000000"/>
-        </w:rPr>
-      </w:pPr>
-      <w:r>
-        <w:rPr>
-          <w:color w:val="000000"/>
-        </w:rPr>
-      </w:r>
-    </w:p>
-    <w:p>
-      <w:pPr>
-        <w:pStyle w:val="Normal"/>
-        <w:pBdr/>
+        <w:rPr>
+          <w:color w:val="000000"/>
+        </w:rPr>
+      </w:pPr>
+      <w:r>
+        <w:rPr>
+          <w:color w:val="000000"/>
+        </w:rPr>
+      </w:r>
+    </w:p>
+    <w:p>
+      <w:pPr>
+        <w:pStyle w:val="Normal"/>
         <w:rPr>
           <w:color w:val="000000"/>
         </w:rPr>
@@ -5675,7 +5620,7 @@
                 <wp:positionV relativeFrom="paragraph">
                   <wp:posOffset>50800</wp:posOffset>
                 </wp:positionV>
-                <wp:extent cx="840740" cy="330835"/>
+                <wp:extent cx="841375" cy="331470"/>
                 <wp:effectExtent l="0" t="0" r="0" b="0"/>
                 <wp:wrapNone/>
                 <wp:docPr id="20" name="Rectangle 36"/>
@@ -5686,7 +5631,7 @@
                       <wps:spPr>
                         <a:xfrm>
                           <a:off x="0" y="0"/>
-                          <a:ext cx="840240" cy="330120"/>
+                          <a:ext cx="840600" cy="330840"/>
                         </a:xfrm>
                         <a:prstGeom prst="rect">
                           <a:avLst/>
@@ -5734,7 +5679,7 @@
           </mc:Choice>
           <mc:Fallback>
             <w:pict>
-              <v:rect id="shape_0" ID="Rectangle 36" fillcolor="white" stroked="t" style="position:absolute;margin-left:402pt;margin-top:4pt;width:66.1pt;height:25.95pt" wp14:anchorId="4B51803D">
+              <v:rect id="shape_0" ID="Rectangle 36" fillcolor="white" stroked="t" style="position:absolute;margin-left:402pt;margin-top:4pt;width:66.15pt;height:26pt" wp14:anchorId="4B51803D">
                 <w10:wrap type="square"/>
                 <v:fill o:detectmouseclick="t" type="solid" color2="black"/>
                 <v:stroke color="black" weight="9360" joinstyle="round" endcap="flat"/>
@@ -5767,7 +5712,6 @@
           <w:ilvl w:val="0"/>
           <w:numId w:val="1"/>
         </w:numPr>
-        <w:pBdr/>
         <w:rPr/>
       </w:pPr>
       <w:r>
@@ -5780,29 +5724,24 @@
     <w:p>
       <w:pPr>
         <w:pStyle w:val="Normal"/>
-        <w:pBdr/>
-        <w:rPr>
-          <w:color w:val="000000"/>
-        </w:rPr>
-      </w:pPr>
-      <w:r>
-        <w:rPr>
-          <w:color w:val="000000"/>
-        </w:rPr>
-      </w:r>
-    </w:p>
-    <w:p>
-      <w:pPr>
-        <w:pStyle w:val="Normal"/>
-        <w:pBdr/>
-        <w:rPr>
-          <w:color w:val="000000"/>
-        </w:rPr>
-      </w:pPr>
-      <w:r>
-        <w:rPr>
-          <w:color w:val="000000"/>
-        </w:rPr>
+        <w:rPr>
+          <w:color w:val="000000"/>
+        </w:rPr>
+      </w:pPr>
+      <w:r>
+        <w:rPr>
+          <w:color w:val="000000"/>
+        </w:rPr>
+      </w:r>
+    </w:p>
+    <w:p>
+      <w:pPr>
+        <w:pStyle w:val="Normal"/>
+        <w:rPr>
+          <w:color w:val="000000"/>
+        </w:rPr>
+      </w:pPr>
+      <w:r>
         <w:drawing>
           <wp:anchor behindDoc="0" distT="0" distB="0" distL="114300" distR="114300" simplePos="0" locked="0" layoutInCell="1" allowOverlap="1" relativeHeight="15">
             <wp:simplePos x="0" y="0"/>
@@ -5853,13 +5792,18 @@
         <w:rPr>
           <w:color w:val="000000"/>
         </w:rPr>
-        <w:t>Nous avons premièrement choisi ce type de moteur pour la motorisation des roues du au bon couple allié d’un réducteur qu’il offre mais aussi et surtout pour sa précision relativement bonne selon les modèles comme celui en figure 2.5.</w:t>
-      </w:r>
-    </w:p>
-    <w:p>
-      <w:pPr>
-        <w:pStyle w:val="Normal"/>
-        <w:pBdr/>
+        <w:t>N</w:t>
+      </w:r>
+      <w:r>
+        <w:rPr>
+          <w:color w:val="000000"/>
+        </w:rPr>
+        <w:t>ous avons premièrement choisi ce type de moteur pour la motorisation des roues du au bon couple allié d’un réducteur qu’il offre mais aussi et surtout pour sa précision relativement bonne selon les modèles comme celui en figure 2.5.</w:t>
+      </w:r>
+    </w:p>
+    <w:p>
+      <w:pPr>
+        <w:pStyle w:val="Normal"/>
         <w:rPr>
           <w:color w:val="000000"/>
         </w:rPr>
@@ -5907,7 +5851,6 @@
     <w:p>
       <w:pPr>
         <w:pStyle w:val="Normal"/>
-        <w:pBdr/>
         <w:rPr>
           <w:color w:val="000000"/>
         </w:rPr>
@@ -5942,37 +5885,33 @@
     <w:p>
       <w:pPr>
         <w:pStyle w:val="Normal"/>
-        <w:pBdr/>
-        <w:rPr/>
-      </w:pPr>
-      <w:r>
-        <w:rPr/>
-      </w:r>
-    </w:p>
-    <w:p>
-      <w:pPr>
-        <w:pStyle w:val="Normal"/>
-        <w:pBdr/>
-        <w:rPr/>
-      </w:pPr>
-      <w:r>
-        <w:rPr/>
-      </w:r>
-    </w:p>
-    <w:p>
-      <w:pPr>
-        <w:pStyle w:val="Normal"/>
-        <w:pBdr/>
-        <w:rPr/>
-      </w:pPr>
-      <w:r>
-        <w:rPr/>
-      </w:r>
-    </w:p>
-    <w:p>
-      <w:pPr>
-        <w:pStyle w:val="Normal"/>
-        <w:pBdr/>
+        <w:rPr/>
+      </w:pPr>
+      <w:r>
+        <w:rPr/>
+      </w:r>
+    </w:p>
+    <w:p>
+      <w:pPr>
+        <w:pStyle w:val="Normal"/>
+        <w:rPr/>
+      </w:pPr>
+      <w:r>
+        <w:rPr/>
+      </w:r>
+    </w:p>
+    <w:p>
+      <w:pPr>
+        <w:pStyle w:val="Normal"/>
+        <w:rPr/>
+      </w:pPr>
+      <w:r>
+        <w:rPr/>
+      </w:r>
+    </w:p>
+    <w:p>
+      <w:pPr>
+        <w:pStyle w:val="Normal"/>
         <w:rPr/>
       </w:pPr>
       <w:r>
@@ -5986,7 +5925,6 @@
           <w:ilvl w:val="0"/>
           <w:numId w:val="1"/>
         </w:numPr>
-        <w:pBdr/>
         <w:rPr/>
       </w:pPr>
       <w:r>
@@ -6001,7 +5939,7 @@
                 <wp:positionV relativeFrom="paragraph">
                   <wp:posOffset>635</wp:posOffset>
                 </wp:positionV>
-                <wp:extent cx="867410" cy="286385"/>
+                <wp:extent cx="868045" cy="287020"/>
                 <wp:effectExtent l="0" t="0" r="0" b="0"/>
                 <wp:wrapNone/>
                 <wp:docPr id="23" name="Rectangle 47"/>
@@ -6012,7 +5950,7 @@
                       <wps:spPr>
                         <a:xfrm>
                           <a:off x="0" y="0"/>
-                          <a:ext cx="866880" cy="285840"/>
+                          <a:ext cx="867240" cy="286560"/>
                         </a:xfrm>
                         <a:prstGeom prst="rect">
                           <a:avLst/>
@@ -6069,7 +6007,7 @@
           </mc:Choice>
           <mc:Fallback>
             <w:pict>
-              <v:rect id="shape_0" ID="Rectangle 47" fillcolor="white" stroked="t" style="position:absolute;margin-left:394.15pt;margin-top:0pt;width:68.2pt;height:22.45pt" wp14:anchorId="3BBAF1A8">
+              <v:rect id="shape_0" ID="Rectangle 47" fillcolor="white" stroked="t" style="position:absolute;margin-left:394.15pt;margin-top:0.05pt;width:68.25pt;height:22.5pt" wp14:anchorId="3BBAF1A8">
                 <w10:wrap type="square"/>
                 <v:fill o:detectmouseclick="t" type="solid" color2="black"/>
                 <v:stroke color="black" weight="9360" joinstyle="round" endcap="flat"/>
@@ -6113,7 +6051,6 @@
     <w:p>
       <w:pPr>
         <w:pStyle w:val="Normal"/>
-        <w:pBdr/>
         <w:ind w:left="720" w:hanging="0"/>
         <w:rPr/>
       </w:pPr>
@@ -6124,15 +6061,11 @@
     <w:p>
       <w:pPr>
         <w:pStyle w:val="Normal"/>
-        <w:pBdr/>
-        <w:rPr>
-          <w:color w:val="000000"/>
-        </w:rPr>
-      </w:pPr>
-      <w:r>
-        <w:rPr>
-          <w:color w:val="000000"/>
-        </w:rPr>
+        <w:rPr>
+          <w:color w:val="000000"/>
+        </w:rPr>
+      </w:pPr>
+      <w:r>
         <w:drawing>
           <wp:anchor behindDoc="0" distT="0" distB="0" distL="114300" distR="114300" simplePos="0" locked="0" layoutInCell="1" allowOverlap="1" relativeHeight="17">
             <wp:simplePos x="0" y="0"/>
@@ -6183,13 +6116,18 @@
         <w:rPr>
           <w:color w:val="000000"/>
         </w:rPr>
-        <w:t>Enfin, l’utilisation de servomoteur pour réaliser le mouvement du serpent nous paraît ici être le choix le plus judicieux. En effet, celui-ci nous permettra de réaliser un asservissement en position simple par rapport à l’angle désiré tout en étant, encore une fois, à un prix tout à fait abordable.</w:t>
-      </w:r>
-    </w:p>
-    <w:p>
-      <w:pPr>
-        <w:pStyle w:val="Normal"/>
-        <w:pBdr/>
+        <w:t>E</w:t>
+      </w:r>
+      <w:r>
+        <w:rPr>
+          <w:color w:val="000000"/>
+        </w:rPr>
+        <w:t>nfin, l’utilisation de servomoteur pour réaliser le mouvement du serpent nous paraît ici être le choix le plus judicieux. En effet, celui-ci nous permettra de réaliser un asservissement en position simple par rapport à l’angle désiré tout en étant, encore une fois, à un prix tout à fait abordable.</w:t>
+      </w:r>
+    </w:p>
+    <w:p>
+      <w:pPr>
+        <w:pStyle w:val="Normal"/>
         <w:rPr>
           <w:color w:val="000000"/>
         </w:rPr>
@@ -6204,21 +6142,19 @@
     <w:p>
       <w:pPr>
         <w:pStyle w:val="Normal"/>
-        <w:pBdr/>
-        <w:rPr>
-          <w:color w:val="000000"/>
-        </w:rPr>
-      </w:pPr>
-      <w:r>
-        <w:rPr>
-          <w:color w:val="000000"/>
-        </w:rPr>
-      </w:r>
-    </w:p>
-    <w:p>
-      <w:pPr>
-        <w:pStyle w:val="Normal"/>
-        <w:pBdr/>
+        <w:rPr>
+          <w:color w:val="000000"/>
+        </w:rPr>
+      </w:pPr>
+      <w:r>
+        <w:rPr>
+          <w:color w:val="000000"/>
+        </w:rPr>
+      </w:r>
+    </w:p>
+    <w:p>
+      <w:pPr>
+        <w:pStyle w:val="Normal"/>
         <w:rPr>
           <w:color w:val="000000"/>
           <w:highlight w:val="white"/>
@@ -6277,7 +6213,6 @@
     <w:p>
       <w:pPr>
         <w:pStyle w:val="Normal"/>
-        <w:pBdr/>
         <w:rPr>
           <w:color w:val="000000"/>
           <w:sz w:val="28"/>
@@ -6295,7 +6230,6 @@
     <w:p>
       <w:pPr>
         <w:pStyle w:val="Normal"/>
-        <w:pBdr/>
         <w:rPr>
           <w:color w:val="000000"/>
         </w:rPr>
@@ -6316,21 +6250,19 @@
     <w:p>
       <w:pPr>
         <w:pStyle w:val="Normal"/>
-        <w:pBdr/>
-        <w:rPr>
-          <w:color w:val="000000"/>
-        </w:rPr>
-      </w:pPr>
-      <w:r>
-        <w:rPr>
-          <w:color w:val="000000"/>
-        </w:rPr>
-      </w:r>
-    </w:p>
-    <w:p>
-      <w:pPr>
-        <w:pStyle w:val="Normal"/>
-        <w:pBdr/>
+        <w:rPr>
+          <w:color w:val="000000"/>
+        </w:rPr>
+      </w:pPr>
+      <w:r>
+        <w:rPr>
+          <w:color w:val="000000"/>
+        </w:rPr>
+      </w:r>
+    </w:p>
+    <w:p>
+      <w:pPr>
+        <w:pStyle w:val="Normal"/>
         <w:rPr>
           <w:color w:val="000000"/>
         </w:rPr>
@@ -6347,7 +6279,7 @@
                 <wp:positionV relativeFrom="paragraph">
                   <wp:posOffset>88900</wp:posOffset>
                 </wp:positionV>
-                <wp:extent cx="863600" cy="291465"/>
+                <wp:extent cx="864235" cy="292100"/>
                 <wp:effectExtent l="0" t="0" r="0" b="0"/>
                 <wp:wrapNone/>
                 <wp:docPr id="26" name="Rectangle 40"/>
@@ -6358,7 +6290,7 @@
                       <wps:spPr>
                         <a:xfrm>
                           <a:off x="0" y="0"/>
-                          <a:ext cx="862920" cy="290880"/>
+                          <a:ext cx="863640" cy="291600"/>
                         </a:xfrm>
                         <a:prstGeom prst="rect">
                           <a:avLst/>
@@ -6406,7 +6338,7 @@
           </mc:Choice>
           <mc:Fallback>
             <w:pict>
-              <v:rect id="shape_0" ID="Rectangle 40" fillcolor="white" stroked="t" style="position:absolute;margin-left:411pt;margin-top:7pt;width:67.9pt;height:22.85pt" wp14:anchorId="7BE49A2E">
+              <v:rect id="shape_0" ID="Rectangle 40" fillcolor="white" stroked="t" style="position:absolute;margin-left:411pt;margin-top:7pt;width:67.95pt;height:22.9pt" wp14:anchorId="7BE49A2E">
                 <w10:wrap type="square"/>
                 <v:fill o:detectmouseclick="t" type="solid" color2="black"/>
                 <v:stroke color="black" weight="9360" joinstyle="round" endcap="flat"/>
@@ -6444,21 +6376,19 @@
     <w:p>
       <w:pPr>
         <w:pStyle w:val="Normal"/>
-        <w:pBdr/>
-        <w:rPr>
-          <w:color w:val="000000"/>
-        </w:rPr>
-      </w:pPr>
-      <w:r>
-        <w:rPr>
-          <w:color w:val="000000"/>
-        </w:rPr>
-      </w:r>
-    </w:p>
-    <w:p>
-      <w:pPr>
-        <w:pStyle w:val="Normal"/>
-        <w:pBdr/>
+        <w:rPr>
+          <w:color w:val="000000"/>
+        </w:rPr>
+      </w:pPr>
+      <w:r>
+        <w:rPr>
+          <w:color w:val="000000"/>
+        </w:rPr>
+      </w:r>
+    </w:p>
+    <w:p>
+      <w:pPr>
+        <w:pStyle w:val="Normal"/>
         <w:rPr>
           <w:color w:val="000000"/>
         </w:rPr>
@@ -6517,7 +6447,6 @@
     <w:p>
       <w:pPr>
         <w:pStyle w:val="Normal"/>
-        <w:pBdr/>
         <w:rPr>
           <w:color w:val="000000"/>
         </w:rPr>
@@ -6552,21 +6481,19 @@
     <w:p>
       <w:pPr>
         <w:pStyle w:val="Normal"/>
-        <w:pBdr/>
-        <w:rPr>
-          <w:color w:val="000000"/>
-        </w:rPr>
-      </w:pPr>
-      <w:r>
-        <w:rPr>
-          <w:color w:val="000000"/>
-        </w:rPr>
-      </w:r>
-    </w:p>
-    <w:p>
-      <w:pPr>
-        <w:pStyle w:val="Normal"/>
-        <w:pBdr/>
+        <w:rPr>
+          <w:color w:val="000000"/>
+        </w:rPr>
+      </w:pPr>
+      <w:r>
+        <w:rPr>
+          <w:color w:val="000000"/>
+        </w:rPr>
+      </w:r>
+    </w:p>
+    <w:p>
+      <w:pPr>
+        <w:pStyle w:val="Normal"/>
         <w:rPr>
           <w:color w:val="000000"/>
         </w:rPr>
@@ -6591,7 +6518,6 @@
     <w:p>
       <w:pPr>
         <w:pStyle w:val="Normal"/>
-        <w:pBdr/>
         <w:rPr>
           <w:color w:val="000000"/>
         </w:rPr>
@@ -6640,7 +6566,6 @@
           <w:p>
             <w:pPr>
               <w:pStyle w:val="Normal"/>
-              <w:pBdr/>
               <w:rPr>
                 <w:color w:val="000000"/>
               </w:rPr>
@@ -6666,7 +6591,6 @@
           <w:p>
             <w:pPr>
               <w:pStyle w:val="Normal"/>
-              <w:pBdr/>
               <w:rPr>
                 <w:color w:val="000000"/>
               </w:rPr>
@@ -6692,7 +6616,6 @@
           <w:p>
             <w:pPr>
               <w:pStyle w:val="Normal"/>
-              <w:pBdr/>
               <w:rPr>
                 <w:color w:val="000000"/>
               </w:rPr>
@@ -6718,7 +6641,6 @@
           <w:p>
             <w:pPr>
               <w:pStyle w:val="Normal"/>
-              <w:pBdr/>
               <w:rPr>
                 <w:color w:val="000000"/>
               </w:rPr>
@@ -6744,7 +6666,6 @@
           <w:p>
             <w:pPr>
               <w:pStyle w:val="Normal"/>
-              <w:pBdr/>
               <w:rPr>
                 <w:color w:val="000000"/>
               </w:rPr>
@@ -6775,7 +6696,6 @@
           <w:p>
             <w:pPr>
               <w:pStyle w:val="Normal"/>
-              <w:pBdr/>
               <w:rPr>
                 <w:color w:val="000000"/>
               </w:rPr>
@@ -6799,7 +6719,6 @@
           <w:p>
             <w:pPr>
               <w:pStyle w:val="Normal"/>
-              <w:pBdr/>
               <w:rPr>
                 <w:color w:val="000000"/>
               </w:rPr>
@@ -6825,7 +6744,6 @@
           <w:p>
             <w:pPr>
               <w:pStyle w:val="Normal"/>
-              <w:pBdr/>
               <w:rPr>
                 <w:color w:val="000000"/>
               </w:rPr>
@@ -6851,7 +6769,6 @@
           <w:p>
             <w:pPr>
               <w:pStyle w:val="Normal"/>
-              <w:pBdr/>
               <w:rPr>
                 <w:color w:val="000000"/>
               </w:rPr>
@@ -6877,7 +6794,6 @@
           <w:p>
             <w:pPr>
               <w:pStyle w:val="Normal"/>
-              <w:pBdr/>
               <w:rPr>
                 <w:color w:val="000000"/>
               </w:rPr>
@@ -6908,7 +6824,6 @@
           <w:p>
             <w:pPr>
               <w:pStyle w:val="Normal"/>
-              <w:pBdr/>
               <w:rPr>
                 <w:color w:val="000000"/>
               </w:rPr>
@@ -6934,7 +6849,6 @@
           <w:p>
             <w:pPr>
               <w:pStyle w:val="Normal"/>
-              <w:pBdr/>
               <w:rPr>
                 <w:color w:val="000000"/>
               </w:rPr>
@@ -6960,7 +6874,6 @@
           <w:p>
             <w:pPr>
               <w:pStyle w:val="Normal"/>
-              <w:pBdr/>
               <w:rPr>
                 <w:color w:val="000000"/>
               </w:rPr>
@@ -6986,7 +6899,6 @@
           <w:p>
             <w:pPr>
               <w:pStyle w:val="Normal"/>
-              <w:pBdr/>
               <w:rPr>
                 <w:color w:val="000000"/>
               </w:rPr>
@@ -7012,7 +6924,6 @@
           <w:p>
             <w:pPr>
               <w:pStyle w:val="Normal"/>
-              <w:pBdr/>
               <w:rPr>
                 <w:color w:val="000000"/>
               </w:rPr>
@@ -7043,7 +6954,6 @@
           <w:p>
             <w:pPr>
               <w:pStyle w:val="Normal"/>
-              <w:pBdr/>
               <w:rPr>
                 <w:color w:val="000000"/>
               </w:rPr>
@@ -7069,7 +6979,6 @@
           <w:p>
             <w:pPr>
               <w:pStyle w:val="Normal"/>
-              <w:pBdr/>
               <w:rPr>
                 <w:color w:val="000000"/>
               </w:rPr>
@@ -7095,7 +7004,6 @@
           <w:p>
             <w:pPr>
               <w:pStyle w:val="Normal"/>
-              <w:pBdr/>
               <w:rPr>
                 <w:color w:val="000000"/>
               </w:rPr>
@@ -7121,7 +7029,6 @@
           <w:p>
             <w:pPr>
               <w:pStyle w:val="Normal"/>
-              <w:pBdr/>
               <w:rPr>
                 <w:color w:val="000000"/>
               </w:rPr>
@@ -7147,7 +7054,6 @@
           <w:p>
             <w:pPr>
               <w:pStyle w:val="Normal"/>
-              <w:pBdr/>
               <w:rPr>
                 <w:color w:val="000000"/>
               </w:rPr>
@@ -7178,7 +7084,6 @@
           <w:p>
             <w:pPr>
               <w:pStyle w:val="Normal"/>
-              <w:pBdr/>
               <w:rPr>
                 <w:color w:val="000000"/>
               </w:rPr>
@@ -7204,7 +7109,6 @@
           <w:p>
             <w:pPr>
               <w:pStyle w:val="Normal"/>
-              <w:pBdr/>
               <w:rPr>
                 <w:color w:val="000000"/>
               </w:rPr>
@@ -7230,7 +7134,6 @@
           <w:p>
             <w:pPr>
               <w:pStyle w:val="Normal"/>
-              <w:pBdr/>
               <w:rPr>
                 <w:color w:val="000000"/>
               </w:rPr>
@@ -7254,7 +7157,6 @@
           <w:p>
             <w:pPr>
               <w:pStyle w:val="Normal"/>
-              <w:pBdr/>
               <w:rPr>
                 <w:color w:val="000000"/>
               </w:rPr>
@@ -7278,7 +7180,6 @@
           <w:p>
             <w:pPr>
               <w:pStyle w:val="Normal"/>
-              <w:pBdr/>
               <w:rPr>
                 <w:color w:val="000000"/>
               </w:rPr>
@@ -7307,7 +7208,6 @@
           <w:p>
             <w:pPr>
               <w:pStyle w:val="Normal"/>
-              <w:pBdr/>
               <w:rPr>
                 <w:color w:val="000000"/>
               </w:rPr>
@@ -7333,7 +7233,6 @@
           <w:p>
             <w:pPr>
               <w:pStyle w:val="Normal"/>
-              <w:pBdr/>
               <w:rPr>
                 <w:color w:val="000000"/>
               </w:rPr>
@@ -7359,7 +7258,6 @@
           <w:p>
             <w:pPr>
               <w:pStyle w:val="Normal"/>
-              <w:pBdr/>
               <w:rPr>
                 <w:color w:val="000000"/>
               </w:rPr>
@@ -7385,7 +7283,6 @@
           <w:p>
             <w:pPr>
               <w:pStyle w:val="Normal"/>
-              <w:pBdr/>
               <w:rPr>
                 <w:color w:val="000000"/>
               </w:rPr>
@@ -7411,7 +7308,6 @@
           <w:p>
             <w:pPr>
               <w:pStyle w:val="Normal"/>
-              <w:pBdr/>
               <w:rPr>
                 <w:color w:val="000000"/>
               </w:rPr>
@@ -7442,7 +7338,6 @@
           <w:p>
             <w:pPr>
               <w:pStyle w:val="Normal"/>
-              <w:pBdr/>
               <w:rPr>
                 <w:color w:val="000000"/>
               </w:rPr>
@@ -7468,7 +7363,6 @@
           <w:p>
             <w:pPr>
               <w:pStyle w:val="Normal"/>
-              <w:pBdr/>
               <w:rPr>
                 <w:color w:val="000000"/>
               </w:rPr>
@@ -7494,7 +7388,6 @@
           <w:p>
             <w:pPr>
               <w:pStyle w:val="Normal"/>
-              <w:pBdr/>
               <w:rPr>
                 <w:color w:val="000000"/>
               </w:rPr>
@@ -7520,7 +7413,6 @@
           <w:p>
             <w:pPr>
               <w:pStyle w:val="Normal"/>
-              <w:pBdr/>
               <w:rPr>
                 <w:color w:val="000000"/>
               </w:rPr>
@@ -7546,7 +7438,6 @@
           <w:p>
             <w:pPr>
               <w:pStyle w:val="Normal"/>
-              <w:pBdr/>
               <w:rPr>
                 <w:color w:val="000000"/>
               </w:rPr>
@@ -7577,7 +7468,6 @@
           <w:p>
             <w:pPr>
               <w:pStyle w:val="Normal"/>
-              <w:pBdr/>
               <w:rPr>
                 <w:color w:val="000000"/>
               </w:rPr>
@@ -7603,7 +7493,6 @@
           <w:p>
             <w:pPr>
               <w:pStyle w:val="Normal"/>
-              <w:pBdr/>
               <w:rPr>
                 <w:color w:val="000000"/>
               </w:rPr>
@@ -7629,7 +7518,6 @@
           <w:p>
             <w:pPr>
               <w:pStyle w:val="Normal"/>
-              <w:pBdr/>
               <w:rPr>
                 <w:color w:val="000000"/>
               </w:rPr>
@@ -7655,7 +7543,6 @@
           <w:p>
             <w:pPr>
               <w:pStyle w:val="Normal"/>
-              <w:pBdr/>
               <w:rPr>
                 <w:color w:val="000000"/>
               </w:rPr>
@@ -7681,7 +7568,6 @@
           <w:p>
             <w:pPr>
               <w:pStyle w:val="Normal"/>
-              <w:pBdr/>
               <w:rPr>
                 <w:color w:val="000000"/>
               </w:rPr>
@@ -7712,7 +7598,6 @@
           <w:p>
             <w:pPr>
               <w:pStyle w:val="Normal"/>
-              <w:pBdr/>
               <w:rPr>
                 <w:color w:val="000000"/>
               </w:rPr>
@@ -7738,7 +7623,6 @@
           <w:p>
             <w:pPr>
               <w:pStyle w:val="Normal"/>
-              <w:pBdr/>
               <w:rPr>
                 <w:color w:val="000000"/>
               </w:rPr>
@@ -7764,7 +7648,6 @@
           <w:p>
             <w:pPr>
               <w:pStyle w:val="Normal"/>
-              <w:pBdr/>
               <w:rPr>
                 <w:color w:val="000000"/>
               </w:rPr>
@@ -7790,7 +7673,6 @@
           <w:p>
             <w:pPr>
               <w:pStyle w:val="Normal"/>
-              <w:pBdr/>
               <w:rPr>
                 <w:color w:val="000000"/>
               </w:rPr>
@@ -7816,7 +7698,6 @@
           <w:p>
             <w:pPr>
               <w:pStyle w:val="Normal"/>
-              <w:pBdr/>
               <w:rPr>
                 <w:color w:val="000000"/>
               </w:rPr>
@@ -7847,7 +7728,6 @@
           <w:p>
             <w:pPr>
               <w:pStyle w:val="Normal"/>
-              <w:pBdr/>
               <w:rPr>
                 <w:color w:val="000000"/>
               </w:rPr>
@@ -7873,7 +7753,6 @@
           <w:p>
             <w:pPr>
               <w:pStyle w:val="Normal"/>
-              <w:pBdr/>
               <w:rPr>
                 <w:color w:val="000000"/>
               </w:rPr>
@@ -7899,7 +7778,6 @@
           <w:p>
             <w:pPr>
               <w:pStyle w:val="Normal"/>
-              <w:pBdr/>
               <w:rPr>
                 <w:color w:val="000000"/>
               </w:rPr>
@@ -7925,7 +7803,6 @@
           <w:p>
             <w:pPr>
               <w:pStyle w:val="Normal"/>
-              <w:pBdr/>
               <w:rPr>
                 <w:color w:val="000000"/>
               </w:rPr>
@@ -7951,7 +7828,6 @@
           <w:p>
             <w:pPr>
               <w:pStyle w:val="Normal"/>
-              <w:pBdr/>
               <w:rPr>
                 <w:color w:val="000000"/>
               </w:rPr>
@@ -7969,21 +7845,19 @@
     <w:p>
       <w:pPr>
         <w:pStyle w:val="Normal"/>
-        <w:pBdr/>
-        <w:rPr>
-          <w:color w:val="000000"/>
-        </w:rPr>
-      </w:pPr>
-      <w:r>
-        <w:rPr>
-          <w:color w:val="000000"/>
-        </w:rPr>
-      </w:r>
-    </w:p>
-    <w:p>
-      <w:pPr>
-        <w:pStyle w:val="Normal"/>
-        <w:pBdr/>
+        <w:rPr>
+          <w:color w:val="000000"/>
+        </w:rPr>
+      </w:pPr>
+      <w:r>
+        <w:rPr>
+          <w:color w:val="000000"/>
+        </w:rPr>
+      </w:r>
+    </w:p>
+    <w:p>
+      <w:pPr>
+        <w:pStyle w:val="Normal"/>
         <w:rPr/>
       </w:pPr>
       <w:r>
@@ -8006,7 +7880,6 @@
     <w:p>
       <w:pPr>
         <w:pStyle w:val="Normal"/>
-        <w:pBdr/>
         <w:rPr>
           <w:color w:val="000000"/>
         </w:rPr>
@@ -8024,21 +7897,19 @@
     <w:p>
       <w:pPr>
         <w:pStyle w:val="Normal"/>
-        <w:pBdr/>
-        <w:rPr>
-          <w:color w:val="000000"/>
-        </w:rPr>
-      </w:pPr>
-      <w:r>
-        <w:rPr>
-          <w:color w:val="000000"/>
-        </w:rPr>
-      </w:r>
-    </w:p>
-    <w:p>
-      <w:pPr>
-        <w:pStyle w:val="Normal"/>
-        <w:pBdr/>
+        <w:rPr>
+          <w:color w:val="000000"/>
+        </w:rPr>
+      </w:pPr>
+      <w:r>
+        <w:rPr>
+          <w:color w:val="000000"/>
+        </w:rPr>
+      </w:r>
+    </w:p>
+    <w:p>
+      <w:pPr>
+        <w:pStyle w:val="Normal"/>
         <w:rPr>
           <w:color w:val="000000"/>
         </w:rPr>
@@ -8063,21 +7934,19 @@
     <w:p>
       <w:pPr>
         <w:pStyle w:val="Normal"/>
-        <w:pBdr/>
-        <w:rPr>
-          <w:color w:val="000000"/>
-        </w:rPr>
-      </w:pPr>
-      <w:r>
-        <w:rPr>
-          <w:color w:val="000000"/>
-        </w:rPr>
-      </w:r>
-    </w:p>
-    <w:p>
-      <w:pPr>
-        <w:pStyle w:val="Normal"/>
-        <w:pBdr/>
+        <w:rPr>
+          <w:color w:val="000000"/>
+        </w:rPr>
+      </w:pPr>
+      <w:r>
+        <w:rPr>
+          <w:color w:val="000000"/>
+        </w:rPr>
+      </w:r>
+    </w:p>
+    <w:p>
+      <w:pPr>
+        <w:pStyle w:val="Normal"/>
         <w:rPr>
           <w:color w:val="000000"/>
         </w:rPr>
@@ -8092,35 +7961,32 @@
     <w:p>
       <w:pPr>
         <w:pStyle w:val="Normal"/>
-        <w:pBdr/>
-        <w:rPr>
-          <w:color w:val="000000"/>
-        </w:rPr>
-      </w:pPr>
-      <w:r>
-        <w:rPr>
-          <w:color w:val="000000"/>
-        </w:rPr>
-      </w:r>
-    </w:p>
-    <w:p>
-      <w:pPr>
-        <w:pStyle w:val="Normal"/>
-        <w:pBdr/>
-        <w:rPr>
-          <w:color w:val="000000"/>
-        </w:rPr>
-      </w:pPr>
-      <w:r>
-        <w:rPr>
-          <w:color w:val="000000"/>
-        </w:rPr>
-      </w:r>
-    </w:p>
-    <w:p>
-      <w:pPr>
-        <w:pStyle w:val="Normal"/>
-        <w:pBdr/>
+        <w:rPr>
+          <w:color w:val="000000"/>
+        </w:rPr>
+      </w:pPr>
+      <w:r>
+        <w:rPr>
+          <w:color w:val="000000"/>
+        </w:rPr>
+      </w:r>
+    </w:p>
+    <w:p>
+      <w:pPr>
+        <w:pStyle w:val="Normal"/>
+        <w:rPr>
+          <w:color w:val="000000"/>
+        </w:rPr>
+      </w:pPr>
+      <w:r>
+        <w:rPr>
+          <w:color w:val="000000"/>
+        </w:rPr>
+      </w:r>
+    </w:p>
+    <w:p>
+      <w:pPr>
+        <w:pStyle w:val="Normal"/>
         <w:rPr>
           <w:color w:val="000000"/>
         </w:rPr>
@@ -8167,7 +8033,6 @@
           <w:p>
             <w:pPr>
               <w:pStyle w:val="Normal"/>
-              <w:pBdr/>
               <w:rPr>
                 <w:color w:val="000000"/>
               </w:rPr>
@@ -8193,7 +8058,6 @@
           <w:p>
             <w:pPr>
               <w:pStyle w:val="Normal"/>
-              <w:pBdr/>
               <w:rPr>
                 <w:color w:val="000000"/>
               </w:rPr>
@@ -8238,7 +8102,6 @@
           <w:p>
             <w:pPr>
               <w:pStyle w:val="Normal"/>
-              <w:pBdr/>
               <w:rPr>
                 <w:color w:val="000000"/>
               </w:rPr>
@@ -8264,7 +8127,6 @@
           <w:p>
             <w:pPr>
               <w:pStyle w:val="Normal"/>
-              <w:pBdr/>
               <w:rPr>
                 <w:color w:val="000000"/>
               </w:rPr>
@@ -8316,7 +8178,6 @@
           <w:p>
             <w:pPr>
               <w:pStyle w:val="Normal"/>
-              <w:pBdr/>
               <w:rPr>
                 <w:color w:val="000000"/>
               </w:rPr>
@@ -8342,7 +8203,6 @@
           <w:p>
             <w:pPr>
               <w:pStyle w:val="Normal"/>
-              <w:pBdr/>
               <w:rPr>
                 <w:color w:val="000000"/>
               </w:rPr>
@@ -8388,7 +8248,6 @@
           <w:p>
             <w:pPr>
               <w:pStyle w:val="Normal"/>
-              <w:pBdr/>
               <w:rPr>
                 <w:color w:val="000000"/>
               </w:rPr>
@@ -8414,7 +8273,6 @@
           <w:p>
             <w:pPr>
               <w:pStyle w:val="Normal"/>
-              <w:pBdr/>
               <w:rPr>
                 <w:color w:val="000000"/>
               </w:rPr>
@@ -8460,7 +8318,6 @@
           <w:p>
             <w:pPr>
               <w:pStyle w:val="Normal"/>
-              <w:pBdr/>
               <w:rPr>
                 <w:color w:val="000000"/>
               </w:rPr>
@@ -8486,7 +8343,6 @@
           <w:p>
             <w:pPr>
               <w:pStyle w:val="Normal"/>
-              <w:pBdr/>
               <w:rPr>
                 <w:color w:val="000000"/>
               </w:rPr>
@@ -8532,7 +8388,6 @@
           <w:p>
             <w:pPr>
               <w:pStyle w:val="Normal"/>
-              <w:pBdr/>
               <w:rPr>
                 <w:color w:val="000000"/>
               </w:rPr>
@@ -8558,7 +8413,6 @@
           <w:p>
             <w:pPr>
               <w:pStyle w:val="Normal"/>
-              <w:pBdr/>
               <w:rPr>
                 <w:color w:val="000000"/>
               </w:rPr>
@@ -8604,7 +8458,6 @@
           <w:p>
             <w:pPr>
               <w:pStyle w:val="Normal"/>
-              <w:pBdr/>
               <w:rPr>
                 <w:color w:val="000000"/>
               </w:rPr>
@@ -8630,7 +8483,6 @@
           <w:p>
             <w:pPr>
               <w:pStyle w:val="Normal"/>
-              <w:pBdr/>
               <w:rPr>
                 <w:color w:val="000000"/>
               </w:rPr>
@@ -8656,7 +8508,6 @@
           <w:p>
             <w:pPr>
               <w:pStyle w:val="Normal"/>
-              <w:pBdr/>
               <w:rPr>
                 <w:color w:val="000000"/>
               </w:rPr>
@@ -8687,7 +8538,6 @@
           <w:p>
             <w:pPr>
               <w:pStyle w:val="Normal"/>
-              <w:pBdr/>
               <w:rPr>
                 <w:color w:val="000000"/>
               </w:rPr>
@@ -8713,7 +8563,6 @@
           <w:p>
             <w:pPr>
               <w:pStyle w:val="Normal"/>
-              <w:pBdr/>
               <w:rPr>
                 <w:color w:val="000000"/>
               </w:rPr>
@@ -8745,7 +8594,6 @@
           <w:p>
             <w:pPr>
               <w:pStyle w:val="Normal"/>
-              <w:pBdr/>
               <w:rPr>
                 <w:color w:val="000000"/>
               </w:rPr>
@@ -8776,7 +8624,6 @@
           <w:p>
             <w:pPr>
               <w:pStyle w:val="Normal"/>
-              <w:pBdr/>
               <w:rPr>
                 <w:color w:val="000000"/>
               </w:rPr>
@@ -8802,7 +8649,6 @@
           <w:p>
             <w:pPr>
               <w:pStyle w:val="Normal"/>
-              <w:pBdr/>
               <w:rPr>
                 <w:color w:val="000000"/>
               </w:rPr>
@@ -8828,7 +8674,6 @@
           <w:p>
             <w:pPr>
               <w:pStyle w:val="Normal"/>
-              <w:pBdr/>
               <w:rPr>
                 <w:color w:val="000000"/>
               </w:rPr>
@@ -8859,7 +8704,6 @@
           <w:p>
             <w:pPr>
               <w:pStyle w:val="Normal"/>
-              <w:pBdr/>
               <w:rPr>
                 <w:color w:val="000000"/>
               </w:rPr>
@@ -8885,7 +8729,6 @@
           <w:p>
             <w:pPr>
               <w:pStyle w:val="Normal"/>
-              <w:pBdr/>
               <w:rPr>
                 <w:color w:val="000000"/>
               </w:rPr>
@@ -8911,7 +8754,6 @@
           <w:p>
             <w:pPr>
               <w:pStyle w:val="Normal"/>
-              <w:pBdr/>
               <w:rPr>
                 <w:color w:val="000000"/>
               </w:rPr>
@@ -8942,7 +8784,6 @@
           <w:p>
             <w:pPr>
               <w:pStyle w:val="Normal"/>
-              <w:pBdr/>
               <w:rPr>
                 <w:color w:val="000000"/>
               </w:rPr>
@@ -8968,7 +8809,6 @@
           <w:p>
             <w:pPr>
               <w:pStyle w:val="Normal"/>
-              <w:pBdr/>
               <w:rPr>
                 <w:color w:val="000000"/>
               </w:rPr>
@@ -8994,7 +8834,6 @@
           <w:p>
             <w:pPr>
               <w:pStyle w:val="Normal"/>
-              <w:pBdr/>
               <w:rPr>
                 <w:color w:val="000000"/>
               </w:rPr>
@@ -9025,7 +8864,6 @@
           <w:p>
             <w:pPr>
               <w:pStyle w:val="Normal"/>
-              <w:pBdr/>
               <w:rPr>
                 <w:color w:val="000000"/>
               </w:rPr>
@@ -9051,14 +8889,13 @@
           <w:p>
             <w:pPr>
               <w:pStyle w:val="Normal"/>
-              <w:pBdr/>
               <w:rPr>
                 <w:color w:val="000000"/>
               </w:rPr>
             </w:pPr>
             <w:sdt>
               <w:sdtPr>
-                <w:id w:val="1722687021"/>
+                <w:id w:val="832083501"/>
               </w:sdtPr>
               <w:sdtContent>
                 <w:r>
@@ -9085,14 +8922,13 @@
           <w:p>
             <w:pPr>
               <w:pStyle w:val="Normal"/>
-              <w:pBdr/>
               <w:rPr>
                 <w:color w:val="000000"/>
               </w:rPr>
             </w:pPr>
             <w:sdt>
               <w:sdtPr>
-                <w:id w:val="222426122"/>
+                <w:id w:val="188863845"/>
               </w:sdtPr>
               <w:sdtContent>
                 <w:r>
@@ -9124,7 +8960,6 @@
           <w:p>
             <w:pPr>
               <w:pStyle w:val="Normal"/>
-              <w:pBdr/>
               <w:rPr>
                 <w:color w:val="000000"/>
               </w:rPr>
@@ -9150,7 +8985,6 @@
           <w:p>
             <w:pPr>
               <w:pStyle w:val="Normal"/>
-              <w:pBdr/>
               <w:rPr>
                 <w:color w:val="000000"/>
               </w:rPr>
@@ -9176,7 +9010,6 @@
           <w:p>
             <w:pPr>
               <w:pStyle w:val="Normal"/>
-              <w:pBdr/>
               <w:rPr>
                 <w:color w:val="000000"/>
               </w:rPr>
@@ -9194,21 +9027,19 @@
     <w:p>
       <w:pPr>
         <w:pStyle w:val="Normal"/>
-        <w:pBdr/>
-        <w:rPr>
-          <w:color w:val="000000"/>
-        </w:rPr>
-      </w:pPr>
-      <w:r>
-        <w:rPr>
-          <w:color w:val="000000"/>
-        </w:rPr>
-      </w:r>
-    </w:p>
-    <w:p>
-      <w:pPr>
-        <w:pStyle w:val="Normal"/>
-        <w:pBdr/>
+        <w:rPr>
+          <w:color w:val="000000"/>
+        </w:rPr>
+      </w:pPr>
+      <w:r>
+        <w:rPr>
+          <w:color w:val="000000"/>
+        </w:rPr>
+      </w:r>
+    </w:p>
+    <w:p>
+      <w:pPr>
+        <w:pStyle w:val="Normal"/>
         <w:rPr>
           <w:color w:val="000000"/>
         </w:rPr>
@@ -9255,7 +9086,6 @@
           <w:p>
             <w:pPr>
               <w:pStyle w:val="Normal"/>
-              <w:pBdr/>
               <w:rPr>
                 <w:color w:val="000000"/>
               </w:rPr>
@@ -9281,7 +9111,6 @@
           <w:p>
             <w:pPr>
               <w:pStyle w:val="Normal"/>
-              <w:pBdr/>
               <w:rPr>
                 <w:color w:val="000000"/>
               </w:rPr>
@@ -9327,7 +9156,6 @@
           <w:p>
             <w:pPr>
               <w:pStyle w:val="Normal"/>
-              <w:pBdr/>
               <w:rPr>
                 <w:color w:val="000000"/>
               </w:rPr>
@@ -9353,14 +9181,13 @@
           <w:p>
             <w:pPr>
               <w:pStyle w:val="Normal"/>
-              <w:pBdr/>
               <w:rPr>
                 <w:color w:val="000000"/>
               </w:rPr>
             </w:pPr>
             <w:sdt>
               <w:sdtPr>
-                <w:id w:val="906417466"/>
+                <w:id w:val="1016293660"/>
               </w:sdtPr>
               <w:sdtContent>
                 <w:r>
@@ -9407,7 +9234,6 @@
           <w:p>
             <w:pPr>
               <w:pStyle w:val="Normal"/>
-              <w:pBdr/>
               <w:rPr>
                 <w:color w:val="000000"/>
               </w:rPr>
@@ -9433,7 +9259,6 @@
           <w:p>
             <w:pPr>
               <w:pStyle w:val="Normal"/>
-              <w:pBdr/>
               <w:rPr>
                 <w:color w:val="000000"/>
               </w:rPr>
@@ -9479,7 +9304,6 @@
           <w:p>
             <w:pPr>
               <w:pStyle w:val="Normal"/>
-              <w:pBdr/>
               <w:rPr>
                 <w:color w:val="000000"/>
               </w:rPr>
@@ -9505,14 +9329,13 @@
           <w:p>
             <w:pPr>
               <w:pStyle w:val="Normal"/>
-              <w:pBdr/>
               <w:rPr>
                 <w:color w:val="000000"/>
               </w:rPr>
             </w:pPr>
             <w:sdt>
               <w:sdtPr>
-                <w:id w:val="451465423"/>
+                <w:id w:val="1032875257"/>
               </w:sdtPr>
               <w:sdtContent>
                 <w:r>
@@ -9559,7 +9382,6 @@
           <w:p>
             <w:pPr>
               <w:pStyle w:val="Normal"/>
-              <w:pBdr/>
               <w:rPr>
                 <w:color w:val="000000"/>
               </w:rPr>
@@ -9585,14 +9407,13 @@
           <w:p>
             <w:pPr>
               <w:pStyle w:val="Normal"/>
-              <w:pBdr/>
               <w:rPr>
                 <w:color w:val="000000"/>
               </w:rPr>
             </w:pPr>
             <w:sdt>
               <w:sdtPr>
-                <w:id w:val="808640676"/>
+                <w:id w:val="554504472"/>
               </w:sdtPr>
               <w:sdtContent>
                 <w:r>
@@ -9639,7 +9460,6 @@
           <w:p>
             <w:pPr>
               <w:pStyle w:val="Normal"/>
-              <w:pBdr/>
               <w:rPr>
                 <w:color w:val="000000"/>
               </w:rPr>
@@ -9665,7 +9485,6 @@
           <w:p>
             <w:pPr>
               <w:pStyle w:val="Normal"/>
-              <w:pBdr/>
               <w:rPr>
                 <w:color w:val="000000"/>
               </w:rPr>
@@ -9711,7 +9530,6 @@
           <w:p>
             <w:pPr>
               <w:pStyle w:val="Normal"/>
-              <w:pBdr/>
               <w:rPr>
                 <w:color w:val="000000"/>
               </w:rPr>
@@ -9737,7 +9555,6 @@
           <w:p>
             <w:pPr>
               <w:pStyle w:val="Normal"/>
-              <w:pBdr/>
               <w:rPr>
                 <w:color w:val="000000"/>
               </w:rPr>
@@ -9783,7 +9600,6 @@
           <w:p>
             <w:pPr>
               <w:pStyle w:val="Normal"/>
-              <w:pBdr/>
               <w:rPr>
                 <w:color w:val="000000"/>
               </w:rPr>
@@ -9809,7 +9625,6 @@
           <w:p>
             <w:pPr>
               <w:pStyle w:val="Normal"/>
-              <w:pBdr/>
               <w:rPr>
                 <w:color w:val="000000"/>
               </w:rPr>
@@ -9835,7 +9650,6 @@
           <w:p>
             <w:pPr>
               <w:pStyle w:val="Normal"/>
-              <w:pBdr/>
               <w:rPr>
                 <w:color w:val="000000"/>
               </w:rPr>
@@ -9866,7 +9680,6 @@
           <w:p>
             <w:pPr>
               <w:pStyle w:val="Normal"/>
-              <w:pBdr/>
               <w:rPr>
                 <w:color w:val="000000"/>
               </w:rPr>
@@ -9892,7 +9705,6 @@
           <w:p>
             <w:pPr>
               <w:pStyle w:val="Normal"/>
-              <w:pBdr/>
               <w:rPr>
                 <w:color w:val="000000"/>
               </w:rPr>
@@ -9918,7 +9730,6 @@
           <w:p>
             <w:pPr>
               <w:pStyle w:val="Normal"/>
-              <w:pBdr/>
               <w:rPr>
                 <w:color w:val="000000"/>
               </w:rPr>
@@ -9949,7 +9760,6 @@
           <w:p>
             <w:pPr>
               <w:pStyle w:val="Normal"/>
-              <w:pBdr/>
               <w:rPr>
                 <w:color w:val="000000"/>
               </w:rPr>
@@ -9975,7 +9785,6 @@
           <w:p>
             <w:pPr>
               <w:pStyle w:val="Normal"/>
-              <w:pBdr/>
               <w:rPr>
                 <w:color w:val="000000"/>
               </w:rPr>
@@ -10001,7 +9810,6 @@
           <w:p>
             <w:pPr>
               <w:pStyle w:val="Normal"/>
-              <w:pBdr/>
               <w:rPr>
                 <w:color w:val="000000"/>
               </w:rPr>
@@ -10032,7 +9840,6 @@
           <w:p>
             <w:pPr>
               <w:pStyle w:val="Normal"/>
-              <w:pBdr/>
               <w:rPr>
                 <w:color w:val="000000"/>
               </w:rPr>
@@ -10058,7 +9865,6 @@
           <w:p>
             <w:pPr>
               <w:pStyle w:val="Normal"/>
-              <w:pBdr/>
               <w:rPr>
                 <w:color w:val="000000"/>
               </w:rPr>
@@ -10084,7 +9890,6 @@
           <w:p>
             <w:pPr>
               <w:pStyle w:val="Normal"/>
-              <w:pBdr/>
               <w:rPr>
                 <w:color w:val="000000"/>
               </w:rPr>
@@ -10115,7 +9920,6 @@
           <w:p>
             <w:pPr>
               <w:pStyle w:val="Normal"/>
-              <w:pBdr/>
               <w:rPr>
                 <w:color w:val="000000"/>
               </w:rPr>
@@ -10141,7 +9945,6 @@
           <w:p>
             <w:pPr>
               <w:pStyle w:val="Normal"/>
-              <w:pBdr/>
               <w:rPr>
                 <w:color w:val="000000"/>
               </w:rPr>
@@ -10167,7 +9970,6 @@
           <w:p>
             <w:pPr>
               <w:pStyle w:val="Normal"/>
-              <w:pBdr/>
               <w:rPr>
                 <w:color w:val="000000"/>
               </w:rPr>
@@ -10198,7 +10000,6 @@
           <w:p>
             <w:pPr>
               <w:pStyle w:val="Normal"/>
-              <w:pBdr/>
               <w:rPr>
                 <w:color w:val="000000"/>
               </w:rPr>
@@ -10224,7 +10025,6 @@
           <w:p>
             <w:pPr>
               <w:pStyle w:val="Normal"/>
-              <w:pBdr/>
               <w:rPr>
                 <w:color w:val="000000"/>
               </w:rPr>
@@ -10250,7 +10050,6 @@
           <w:p>
             <w:pPr>
               <w:pStyle w:val="Normal"/>
-              <w:pBdr/>
               <w:rPr>
                 <w:color w:val="000000"/>
               </w:rPr>
@@ -10281,7 +10080,6 @@
           <w:p>
             <w:pPr>
               <w:pStyle w:val="Normal"/>
-              <w:pBdr/>
               <w:rPr>
                 <w:color w:val="000000"/>
               </w:rPr>
@@ -10307,7 +10105,6 @@
           <w:p>
             <w:pPr>
               <w:pStyle w:val="Normal"/>
-              <w:pBdr/>
               <w:rPr>
                 <w:color w:val="000000"/>
               </w:rPr>
@@ -10333,7 +10130,6 @@
           <w:p>
             <w:pPr>
               <w:pStyle w:val="Normal"/>
-              <w:pBdr/>
               <w:rPr>
                 <w:color w:val="000000"/>
               </w:rPr>
@@ -10364,7 +10160,6 @@
           <w:p>
             <w:pPr>
               <w:pStyle w:val="Normal"/>
-              <w:pBdr/>
               <w:rPr>
                 <w:color w:val="000000"/>
               </w:rPr>
@@ -10390,7 +10185,6 @@
           <w:p>
             <w:pPr>
               <w:pStyle w:val="Normal"/>
-              <w:pBdr/>
               <w:rPr>
                 <w:color w:val="000000"/>
               </w:rPr>
@@ -10416,7 +10210,6 @@
           <w:p>
             <w:pPr>
               <w:pStyle w:val="Normal"/>
-              <w:pBdr/>
               <w:rPr>
                 <w:color w:val="000000"/>
               </w:rPr>
@@ -10447,7 +10240,6 @@
           <w:p>
             <w:pPr>
               <w:pStyle w:val="Normal"/>
-              <w:pBdr/>
               <w:rPr>
                 <w:color w:val="000000"/>
               </w:rPr>
@@ -10473,7 +10265,6 @@
           <w:p>
             <w:pPr>
               <w:pStyle w:val="Normal"/>
-              <w:pBdr/>
               <w:rPr>
                 <w:color w:val="000000"/>
               </w:rPr>
@@ -10499,7 +10290,6 @@
           <w:p>
             <w:pPr>
               <w:pStyle w:val="Normal"/>
-              <w:pBdr/>
               <w:rPr>
                 <w:color w:val="000000"/>
               </w:rPr>
@@ -10530,7 +10320,6 @@
           <w:p>
             <w:pPr>
               <w:pStyle w:val="Normal"/>
-              <w:pBdr/>
               <w:rPr>
                 <w:color w:val="000000"/>
               </w:rPr>
@@ -10556,7 +10345,6 @@
           <w:p>
             <w:pPr>
               <w:pStyle w:val="Normal"/>
-              <w:pBdr/>
               <w:rPr>
                 <w:color w:val="000000"/>
               </w:rPr>
@@ -10582,7 +10370,6 @@
           <w:p>
             <w:pPr>
               <w:pStyle w:val="Normal"/>
-              <w:pBdr/>
               <w:rPr>
                 <w:color w:val="000000"/>
               </w:rPr>
@@ -10613,7 +10400,6 @@
           <w:p>
             <w:pPr>
               <w:pStyle w:val="Normal"/>
-              <w:pBdr/>
               <w:rPr>
                 <w:color w:val="000000"/>
               </w:rPr>
@@ -10639,7 +10425,6 @@
           <w:p>
             <w:pPr>
               <w:pStyle w:val="Normal"/>
-              <w:pBdr/>
               <w:rPr>
                 <w:color w:val="000000"/>
               </w:rPr>
@@ -10665,7 +10450,6 @@
           <w:p>
             <w:pPr>
               <w:pStyle w:val="Normal"/>
-              <w:pBdr/>
               <w:rPr>
                 <w:color w:val="000000"/>
               </w:rPr>
@@ -10696,26 +10480,12 @@
         </w:rPr>
       </w:pPr>
       <w:r>
-        <w:rPr/>
-      </w:r>
-    </w:p>
-    <w:p>
-      <w:pPr>
-        <w:pStyle w:val="Normal"/>
-        <w:tabs>
-          <w:tab w:val="clear" w:pos="720"/>
-          <w:tab w:val="left" w:pos="2256" w:leader="none"/>
-        </w:tabs>
-        <w:jc w:val="both"/>
-        <w:rPr>
-          <w:b/>
+        <w:rPr>
           <w:b/>
           <w:sz w:val="44"/>
           <w:szCs w:val="44"/>
         </w:rPr>
-      </w:pPr>
-      <w:r>
-        <w:rPr/>
+        <w:t>Chapitre IV : Réalisation</w:t>
       </w:r>
     </w:p>
     <w:p>
@@ -10739,50 +10509,24 @@
           <w:sz w:val="44"/>
           <w:szCs w:val="44"/>
         </w:rPr>
-        <w:t>Chapitre IV : Réalisation</w:t>
-      </w:r>
-    </w:p>
-    <w:p>
-      <w:pPr>
-        <w:pStyle w:val="Normal"/>
-        <w:tabs>
-          <w:tab w:val="clear" w:pos="720"/>
-          <w:tab w:val="left" w:pos="2256" w:leader="none"/>
-        </w:tabs>
-        <w:jc w:val="both"/>
-        <w:rPr>
-          <w:b/>
-          <w:b/>
-          <w:sz w:val="44"/>
-          <w:szCs w:val="44"/>
-        </w:rPr>
-      </w:pPr>
-      <w:r>
-        <w:rPr>
-          <w:b/>
-          <w:sz w:val="44"/>
-          <w:szCs w:val="44"/>
-        </w:rPr>
-      </w:r>
-    </w:p>
-    <w:p>
-      <w:pPr>
-        <w:pStyle w:val="Normal"/>
-        <w:pBdr/>
-        <w:rPr>
-          <w:color w:val="000000"/>
-        </w:rPr>
-      </w:pPr>
-      <w:r>
-        <w:rPr>
-          <w:color w:val="000000"/>
-        </w:rPr>
-      </w:r>
-    </w:p>
-    <w:p>
-      <w:pPr>
-        <w:pStyle w:val="Normal"/>
-        <w:pBdr/>
+      </w:r>
+    </w:p>
+    <w:p>
+      <w:pPr>
+        <w:pStyle w:val="Normal"/>
+        <w:rPr>
+          <w:color w:val="000000"/>
+        </w:rPr>
+      </w:pPr>
+      <w:r>
+        <w:rPr>
+          <w:color w:val="000000"/>
+        </w:rPr>
+      </w:r>
+    </w:p>
+    <w:p>
+      <w:pPr>
+        <w:pStyle w:val="Normal"/>
         <w:rPr>
           <w:b/>
           <w:b/>
@@ -10804,7 +10548,6 @@
     <w:p>
       <w:pPr>
         <w:pStyle w:val="Normal"/>
-        <w:pBdr/>
         <w:rPr>
           <w:b/>
           <w:b/>
@@ -10825,7 +10568,6 @@
     <w:p>
       <w:pPr>
         <w:pStyle w:val="Normal"/>
-        <w:pBdr/>
         <w:rPr>
           <w:b/>
           <w:b/>
@@ -10846,7 +10588,6 @@
     <w:p>
       <w:pPr>
         <w:pStyle w:val="Normal"/>
-        <w:pBdr/>
         <w:rPr>
           <w:color w:val="000000"/>
         </w:rPr>
@@ -10881,7 +10622,6 @@
     <w:p>
       <w:pPr>
         <w:pStyle w:val="Normal"/>
-        <w:pBdr/>
         <w:rPr>
           <w:color w:val="000000"/>
         </w:rPr>
@@ -10896,21 +10636,19 @@
     <w:p>
       <w:pPr>
         <w:pStyle w:val="Normal"/>
-        <w:pBdr/>
-        <w:rPr>
-          <w:color w:val="000000"/>
-        </w:rPr>
-      </w:pPr>
-      <w:r>
-        <w:rPr>
-          <w:color w:val="000000"/>
-        </w:rPr>
-      </w:r>
-    </w:p>
-    <w:p>
-      <w:pPr>
-        <w:pStyle w:val="Normal"/>
-        <w:pBdr/>
+        <w:rPr>
+          <w:color w:val="000000"/>
+        </w:rPr>
+      </w:pPr>
+      <w:r>
+        <w:rPr>
+          <w:color w:val="000000"/>
+        </w:rPr>
+      </w:r>
+    </w:p>
+    <w:p>
+      <w:pPr>
+        <w:pStyle w:val="Normal"/>
         <w:rPr>
           <w:color w:val="000000"/>
         </w:rPr>
@@ -10969,7 +10707,6 @@
     <w:p>
       <w:pPr>
         <w:pStyle w:val="Normal"/>
-        <w:pBdr/>
         <w:rPr>
           <w:color w:val="000000"/>
         </w:rPr>
@@ -11028,7 +10765,6 @@
     <w:p>
       <w:pPr>
         <w:pStyle w:val="Normal"/>
-        <w:pBdr/>
         <w:rPr>
           <w:b/>
           <w:b/>
@@ -11049,7 +10785,6 @@
     <w:p>
       <w:pPr>
         <w:pStyle w:val="Normal"/>
-        <w:pBdr/>
         <w:rPr>
           <w:b/>
           <w:b/>
@@ -11070,7 +10805,6 @@
     <w:p>
       <w:pPr>
         <w:pStyle w:val="Normal"/>
-        <w:pBdr/>
         <w:rPr>
           <w:b/>
           <w:b/>
@@ -11091,7 +10825,6 @@
     <w:p>
       <w:pPr>
         <w:pStyle w:val="Normal"/>
-        <w:pBdr/>
         <w:rPr>
           <w:b/>
           <w:b/>
@@ -11112,7 +10845,6 @@
     <w:p>
       <w:pPr>
         <w:pStyle w:val="Normal"/>
-        <w:pBdr/>
         <w:rPr>
           <w:b/>
           <w:b/>
@@ -11133,7 +10865,6 @@
     <w:p>
       <w:pPr>
         <w:pStyle w:val="Normal"/>
-        <w:pBdr/>
         <w:rPr>
           <w:b/>
           <w:b/>
@@ -11154,7 +10885,6 @@
     <w:p>
       <w:pPr>
         <w:pStyle w:val="Normal"/>
-        <w:pBdr/>
         <w:rPr>
           <w:color w:val="000000"/>
         </w:rPr>
@@ -11169,21 +10899,19 @@
     <w:p>
       <w:pPr>
         <w:pStyle w:val="Normal"/>
-        <w:pBdr/>
-        <w:rPr>
-          <w:color w:val="000000"/>
-        </w:rPr>
-      </w:pPr>
-      <w:r>
-        <w:rPr>
-          <w:color w:val="000000"/>
-        </w:rPr>
-      </w:r>
-    </w:p>
-    <w:p>
-      <w:pPr>
-        <w:pStyle w:val="Normal"/>
-        <w:pBdr/>
+        <w:rPr>
+          <w:color w:val="000000"/>
+        </w:rPr>
+      </w:pPr>
+      <w:r>
+        <w:rPr>
+          <w:color w:val="000000"/>
+        </w:rPr>
+      </w:r>
+    </w:p>
+    <w:p>
+      <w:pPr>
+        <w:pStyle w:val="Normal"/>
         <w:rPr>
           <w:color w:val="000000"/>
         </w:rPr>
@@ -11198,21 +10926,19 @@
     <w:p>
       <w:pPr>
         <w:pStyle w:val="Normal"/>
-        <w:pBdr/>
-        <w:rPr>
-          <w:color w:val="000000"/>
-        </w:rPr>
-      </w:pPr>
-      <w:r>
-        <w:rPr>
-          <w:color w:val="000000"/>
-        </w:rPr>
-      </w:r>
-    </w:p>
-    <w:p>
-      <w:pPr>
-        <w:pStyle w:val="Normal"/>
-        <w:pBdr/>
+        <w:rPr>
+          <w:color w:val="000000"/>
+        </w:rPr>
+      </w:pPr>
+      <w:r>
+        <w:rPr>
+          <w:color w:val="000000"/>
+        </w:rPr>
+      </w:r>
+    </w:p>
+    <w:p>
+      <w:pPr>
+        <w:pStyle w:val="Normal"/>
         <w:rPr>
           <w:b/>
           <w:b/>
@@ -11239,7 +10965,7 @@
                 <wp:positionV relativeFrom="paragraph">
                   <wp:posOffset>101600</wp:posOffset>
                 </wp:positionV>
-                <wp:extent cx="871220" cy="307340"/>
+                <wp:extent cx="871855" cy="307975"/>
                 <wp:effectExtent l="0" t="0" r="0" b="0"/>
                 <wp:wrapNone/>
                 <wp:docPr id="31" name="Rectangle 44"/>
@@ -11250,7 +10976,7 @@
                       <wps:spPr>
                         <a:xfrm>
                           <a:off x="0" y="0"/>
-                          <a:ext cx="870480" cy="306720"/>
+                          <a:ext cx="871200" cy="307440"/>
                         </a:xfrm>
                         <a:prstGeom prst="rect">
                           <a:avLst/>
@@ -11298,7 +11024,7 @@
           </mc:Choice>
           <mc:Fallback>
             <w:pict>
-              <v:rect id="shape_0" ID="Rectangle 44" fillcolor="white" stroked="t" style="position:absolute;margin-left:95pt;margin-top:8pt;width:68.5pt;height:24.1pt" wp14:anchorId="16C079AC">
+              <v:rect id="shape_0" ID="Rectangle 44" fillcolor="white" stroked="t" style="position:absolute;margin-left:95pt;margin-top:8pt;width:68.55pt;height:24.15pt" wp14:anchorId="16C079AC">
                 <w10:wrap type="square"/>
                 <v:fill o:detectmouseclick="t" type="solid" color2="black"/>
                 <v:stroke color="black" weight="9360" joinstyle="round" endcap="flat"/>
@@ -11333,7 +11059,7 @@
                 <wp:positionV relativeFrom="paragraph">
                   <wp:posOffset>25400</wp:posOffset>
                 </wp:positionV>
-                <wp:extent cx="894080" cy="330200"/>
+                <wp:extent cx="894715" cy="330835"/>
                 <wp:effectExtent l="0" t="0" r="0" b="0"/>
                 <wp:wrapNone/>
                 <wp:docPr id="33" name="Rectangle 45"/>
@@ -11344,7 +11070,7 @@
                       <wps:spPr>
                         <a:xfrm>
                           <a:off x="0" y="0"/>
-                          <a:ext cx="893520" cy="329400"/>
+                          <a:ext cx="894240" cy="330120"/>
                         </a:xfrm>
                         <a:prstGeom prst="rect">
                           <a:avLst/>
@@ -11392,7 +11118,7 @@
           </mc:Choice>
           <mc:Fallback>
             <w:pict>
-              <v:rect id="shape_0" ID="Rectangle 45" fillcolor="white" stroked="t" style="position:absolute;margin-left:363pt;margin-top:2pt;width:70.3pt;height:25.9pt" wp14:anchorId="6FC0150E">
+              <v:rect id="shape_0" ID="Rectangle 45" fillcolor="white" stroked="t" style="position:absolute;margin-left:363pt;margin-top:2pt;width:70.35pt;height:25.95pt" wp14:anchorId="6FC0150E">
                 <w10:wrap type="square"/>
                 <v:fill o:detectmouseclick="t" type="solid" color2="black"/>
                 <v:stroke color="black" weight="9360" joinstyle="round" endcap="flat"/>
@@ -11421,7 +11147,6 @@
     <w:p>
       <w:pPr>
         <w:pStyle w:val="Normal"/>
-        <w:pBdr/>
         <w:rPr>
           <w:b/>
           <w:b/>
@@ -11555,7 +11280,6 @@
     <w:p>
       <w:pPr>
         <w:pStyle w:val="Normal"/>
-        <w:pBdr/>
         <w:rPr>
           <w:b/>
           <w:b/>
@@ -11576,7 +11300,6 @@
     <w:p>
       <w:pPr>
         <w:pStyle w:val="Normal"/>
-        <w:pBdr/>
         <w:rPr>
           <w:b/>
           <w:b/>
@@ -11597,7 +11320,6 @@
     <w:p>
       <w:pPr>
         <w:pStyle w:val="Normal"/>
-        <w:pBdr/>
         <w:rPr>
           <w:b/>
           <w:b/>
@@ -11618,7 +11340,6 @@
     <w:p>
       <w:pPr>
         <w:pStyle w:val="Normal"/>
-        <w:pBdr/>
         <w:rPr>
           <w:b/>
           <w:b/>
@@ -11639,7 +11360,6 @@
     <w:p>
       <w:pPr>
         <w:pStyle w:val="Normal"/>
-        <w:pBdr/>
         <w:rPr>
           <w:b/>
           <w:b/>
@@ -11660,7 +11380,6 @@
     <w:p>
       <w:pPr>
         <w:pStyle w:val="Normal"/>
-        <w:pBdr/>
         <w:rPr>
           <w:b/>
           <w:b/>
@@ -11681,7 +11400,6 @@
     <w:p>
       <w:pPr>
         <w:pStyle w:val="Normal"/>
-        <w:pBdr/>
         <w:rPr>
           <w:b/>
           <w:b/>
@@ -11702,7 +11420,6 @@
     <w:p>
       <w:pPr>
         <w:pStyle w:val="Normal"/>
-        <w:pBdr/>
         <w:rPr>
           <w:b/>
           <w:b/>
@@ -11723,7 +11440,6 @@
     <w:p>
       <w:pPr>
         <w:pStyle w:val="Normal"/>
-        <w:pBdr/>
         <w:rPr>
           <w:b/>
           <w:b/>
@@ -11744,7 +11460,6 @@
     <w:p>
       <w:pPr>
         <w:pStyle w:val="Normal"/>
-        <w:pBdr/>
         <w:rPr>
           <w:b/>
           <w:b/>
@@ -11765,7 +11480,6 @@
     <w:p>
       <w:pPr>
         <w:pStyle w:val="Normal"/>
-        <w:pBdr/>
         <w:rPr>
           <w:b/>
           <w:b/>
@@ -11786,7 +11500,6 @@
     <w:p>
       <w:pPr>
         <w:pStyle w:val="Normal"/>
-        <w:pBdr/>
         <w:rPr>
           <w:color w:val="000000"/>
         </w:rPr>
@@ -11821,49 +11534,45 @@
     <w:p>
       <w:pPr>
         <w:pStyle w:val="Normal"/>
-        <w:pBdr/>
-        <w:rPr>
-          <w:color w:val="000000"/>
-        </w:rPr>
-      </w:pPr>
-      <w:r>
-        <w:rPr>
-          <w:color w:val="000000"/>
-        </w:rPr>
-      </w:r>
-    </w:p>
-    <w:p>
-      <w:pPr>
-        <w:pStyle w:val="Normal"/>
-        <w:pBdr/>
-        <w:rPr>
-          <w:color w:val="000000"/>
-        </w:rPr>
-      </w:pPr>
-      <w:r>
-        <w:rPr>
-          <w:color w:val="000000"/>
-        </w:rPr>
-      </w:r>
-    </w:p>
-    <w:p>
-      <w:pPr>
-        <w:pStyle w:val="Normal"/>
-        <w:pBdr/>
-        <w:rPr>
-          <w:color w:val="000000"/>
-        </w:rPr>
-      </w:pPr>
-      <w:r>
-        <w:rPr>
-          <w:color w:val="000000"/>
-        </w:rPr>
-      </w:r>
-    </w:p>
-    <w:p>
-      <w:pPr>
-        <w:pStyle w:val="Normal"/>
-        <w:pBdr/>
+        <w:rPr>
+          <w:color w:val="000000"/>
+        </w:rPr>
+      </w:pPr>
+      <w:r>
+        <w:rPr>
+          <w:color w:val="000000"/>
+        </w:rPr>
+      </w:r>
+    </w:p>
+    <w:p>
+      <w:pPr>
+        <w:pStyle w:val="Normal"/>
+        <w:rPr>
+          <w:color w:val="000000"/>
+        </w:rPr>
+      </w:pPr>
+      <w:r>
+        <w:rPr>
+          <w:color w:val="000000"/>
+        </w:rPr>
+      </w:r>
+    </w:p>
+    <w:p>
+      <w:pPr>
+        <w:pStyle w:val="Normal"/>
+        <w:rPr>
+          <w:color w:val="000000"/>
+        </w:rPr>
+      </w:pPr>
+      <w:r>
+        <w:rPr>
+          <w:color w:val="000000"/>
+        </w:rPr>
+      </w:r>
+    </w:p>
+    <w:p>
+      <w:pPr>
+        <w:pStyle w:val="Normal"/>
         <w:rPr>
           <w:b/>
           <w:b/>
@@ -11885,7 +11594,6 @@
     <w:p>
       <w:pPr>
         <w:pStyle w:val="Normal"/>
-        <w:pBdr/>
         <w:rPr>
           <w:b/>
           <w:b/>
@@ -11906,7 +11614,6 @@
     <w:p>
       <w:pPr>
         <w:pStyle w:val="Normal"/>
-        <w:pBdr/>
         <w:rPr>
           <w:color w:val="000000"/>
         </w:rPr>
@@ -11921,21 +11628,19 @@
     <w:p>
       <w:pPr>
         <w:pStyle w:val="Normal"/>
-        <w:pBdr/>
-        <w:rPr>
-          <w:color w:val="000000"/>
-        </w:rPr>
-      </w:pPr>
-      <w:r>
-        <w:rPr>
-          <w:color w:val="000000"/>
-        </w:rPr>
-      </w:r>
-    </w:p>
-    <w:p>
-      <w:pPr>
-        <w:pStyle w:val="Normal"/>
-        <w:pBdr/>
+        <w:rPr>
+          <w:color w:val="000000"/>
+        </w:rPr>
+      </w:pPr>
+      <w:r>
+        <w:rPr>
+          <w:color w:val="000000"/>
+        </w:rPr>
+      </w:r>
+    </w:p>
+    <w:p>
+      <w:pPr>
+        <w:pStyle w:val="Normal"/>
         <w:rPr>
           <w:color w:val="000000"/>
         </w:rPr>
@@ -11990,7 +11695,7 @@
                 <wp:positionV relativeFrom="paragraph">
                   <wp:posOffset>1358900</wp:posOffset>
                 </wp:positionV>
-                <wp:extent cx="6450965" cy="286385"/>
+                <wp:extent cx="6451600" cy="287020"/>
                 <wp:effectExtent l="0" t="0" r="0" b="0"/>
                 <wp:wrapNone/>
                 <wp:docPr id="37" name="Rectangle 35"/>
@@ -12001,7 +11706,7 @@
                       <wps:spPr>
                         <a:xfrm>
                           <a:off x="0" y="0"/>
-                          <a:ext cx="6450480" cy="285840"/>
+                          <a:ext cx="6450840" cy="286560"/>
                         </a:xfrm>
                         <a:prstGeom prst="rect">
                           <a:avLst/>
@@ -12025,10 +11730,14 @@
                           <w:p>
                             <w:pPr>
                               <w:pStyle w:val="Contenudecadre"/>
-                              <w:rPr/>
+                              <w:rPr>
+                                <w:color w:val="000000"/>
+                              </w:rPr>
                             </w:pPr>
                             <w:r>
-                              <w:rPr/>
+                              <w:rPr>
+                                <w:color w:val="000000"/>
+                              </w:rPr>
                             </w:r>
                           </w:p>
                         </w:txbxContent>
@@ -12044,7 +11753,7 @@
           </mc:Choice>
           <mc:Fallback>
             <w:pict>
-              <v:rect id="shape_0" ID="Rectangle 35" stroked="t" style="position:absolute;margin-left:-1pt;margin-top:107pt;width:507.85pt;height:22.45pt" wp14:anchorId="3E6B2808">
+              <v:rect id="shape_0" ID="Rectangle 35" stroked="t" style="position:absolute;margin-left:-1pt;margin-top:107pt;width:507.9pt;height:22.5pt" wp14:anchorId="3E6B2808">
                 <w10:wrap type="none"/>
                 <v:fill o:detectmouseclick="t" on="false"/>
                 <v:stroke color="#92d050" weight="38160" joinstyle="miter" endcap="flat"/>
@@ -12053,10 +11762,14 @@
                     <w:p>
                       <w:pPr>
                         <w:pStyle w:val="Contenudecadre"/>
-                        <w:rPr/>
+                        <w:rPr>
+                          <w:color w:val="000000"/>
+                        </w:rPr>
                       </w:pPr>
                       <w:r>
-                        <w:rPr/>
+                        <w:rPr>
+                          <w:color w:val="000000"/>
+                        </w:rPr>
                       </w:r>
                     </w:p>
                   </w:txbxContent>
@@ -12070,7 +11783,6 @@
     <w:p>
       <w:pPr>
         <w:pStyle w:val="Normal"/>
-        <w:pBdr/>
         <w:rPr>
           <w:b/>
           <w:b/>
@@ -12091,7 +11803,6 @@
     <w:p>
       <w:pPr>
         <w:pStyle w:val="Normal"/>
-        <w:pBdr/>
         <w:rPr>
           <w:color w:val="000000"/>
         </w:rPr>
@@ -12116,35 +11827,32 @@
     <w:p>
       <w:pPr>
         <w:pStyle w:val="Normal"/>
-        <w:pBdr/>
-        <w:rPr>
-          <w:color w:val="000000"/>
-        </w:rPr>
-      </w:pPr>
-      <w:r>
-        <w:rPr>
-          <w:color w:val="000000"/>
-        </w:rPr>
-      </w:r>
-    </w:p>
-    <w:p>
-      <w:pPr>
-        <w:pStyle w:val="Normal"/>
-        <w:pBdr/>
-        <w:rPr>
-          <w:color w:val="000000"/>
-        </w:rPr>
-      </w:pPr>
-      <w:r>
-        <w:rPr>
-          <w:color w:val="000000"/>
-        </w:rPr>
-      </w:r>
-    </w:p>
-    <w:p>
-      <w:pPr>
-        <w:pStyle w:val="Normal"/>
-        <w:pBdr/>
+        <w:rPr>
+          <w:color w:val="000000"/>
+        </w:rPr>
+      </w:pPr>
+      <w:r>
+        <w:rPr>
+          <w:color w:val="000000"/>
+        </w:rPr>
+      </w:r>
+    </w:p>
+    <w:p>
+      <w:pPr>
+        <w:pStyle w:val="Normal"/>
+        <w:rPr>
+          <w:color w:val="000000"/>
+        </w:rPr>
+      </w:pPr>
+      <w:r>
+        <w:rPr>
+          <w:color w:val="000000"/>
+        </w:rPr>
+      </w:r>
+    </w:p>
+    <w:p>
+      <w:pPr>
+        <w:pStyle w:val="Normal"/>
         <w:rPr>
           <w:b/>
           <w:b/>
@@ -12183,21 +11891,19 @@
     <w:p>
       <w:pPr>
         <w:pStyle w:val="Normal"/>
-        <w:pBdr/>
-        <w:rPr>
-          <w:color w:val="000000"/>
-        </w:rPr>
-      </w:pPr>
-      <w:r>
-        <w:rPr>
-          <w:color w:val="000000"/>
-        </w:rPr>
-      </w:r>
-    </w:p>
-    <w:p>
-      <w:pPr>
-        <w:pStyle w:val="Normal"/>
-        <w:pBdr/>
+        <w:rPr>
+          <w:color w:val="000000"/>
+        </w:rPr>
+      </w:pPr>
+      <w:r>
+        <w:rPr>
+          <w:color w:val="000000"/>
+        </w:rPr>
+      </w:r>
+    </w:p>
+    <w:p>
+      <w:pPr>
+        <w:pStyle w:val="Normal"/>
         <w:rPr>
           <w:color w:val="000000"/>
         </w:rPr>
@@ -12212,7 +11918,6 @@
     <w:p>
       <w:pPr>
         <w:pStyle w:val="Normal"/>
-        <w:pBdr/>
         <w:rPr>
           <w:color w:val="000000"/>
         </w:rPr>
@@ -12271,7 +11976,6 @@
     <w:p>
       <w:pPr>
         <w:pStyle w:val="Normal"/>
-        <w:pBdr/>
         <w:rPr>
           <w:b/>
           <w:b/>
@@ -12292,7 +11996,6 @@
     <w:p>
       <w:pPr>
         <w:pStyle w:val="Normal"/>
-        <w:pBdr/>
         <w:rPr>
           <w:b/>
           <w:b/>
@@ -12313,133 +12016,123 @@
     <w:p>
       <w:pPr>
         <w:pStyle w:val="Normal"/>
-        <w:pBdr/>
-        <w:rPr>
-          <w:color w:val="000000"/>
-        </w:rPr>
-      </w:pPr>
-      <w:r>
-        <w:rPr>
-          <w:color w:val="000000"/>
-        </w:rPr>
-      </w:r>
-    </w:p>
-    <w:p>
-      <w:pPr>
-        <w:pStyle w:val="Normal"/>
-        <w:pBdr/>
-        <w:rPr>
-          <w:color w:val="000000"/>
-        </w:rPr>
-      </w:pPr>
-      <w:r>
-        <w:rPr>
-          <w:color w:val="000000"/>
-        </w:rPr>
-      </w:r>
-    </w:p>
-    <w:p>
-      <w:pPr>
-        <w:pStyle w:val="Normal"/>
-        <w:pBdr/>
-        <w:rPr>
-          <w:color w:val="000000"/>
-        </w:rPr>
-      </w:pPr>
-      <w:r>
-        <w:rPr>
-          <w:color w:val="000000"/>
-        </w:rPr>
-      </w:r>
-    </w:p>
-    <w:p>
-      <w:pPr>
-        <w:pStyle w:val="Normal"/>
-        <w:pBdr/>
-        <w:rPr>
-          <w:color w:val="000000"/>
-        </w:rPr>
-      </w:pPr>
-      <w:r>
-        <w:rPr>
-          <w:color w:val="000000"/>
-        </w:rPr>
-      </w:r>
-    </w:p>
-    <w:p>
-      <w:pPr>
-        <w:pStyle w:val="Normal"/>
-        <w:pBdr/>
-        <w:rPr>
-          <w:color w:val="000000"/>
-        </w:rPr>
-      </w:pPr>
-      <w:r>
-        <w:rPr>
-          <w:color w:val="000000"/>
-        </w:rPr>
-      </w:r>
-    </w:p>
-    <w:p>
-      <w:pPr>
-        <w:pStyle w:val="Normal"/>
-        <w:pBdr/>
-        <w:rPr>
-          <w:color w:val="000000"/>
-        </w:rPr>
-      </w:pPr>
-      <w:r>
-        <w:rPr>
-          <w:color w:val="000000"/>
-        </w:rPr>
-      </w:r>
-    </w:p>
-    <w:p>
-      <w:pPr>
-        <w:pStyle w:val="Normal"/>
-        <w:pBdr/>
-        <w:rPr>
-          <w:color w:val="000000"/>
-        </w:rPr>
-      </w:pPr>
-      <w:r>
-        <w:rPr>
-          <w:color w:val="000000"/>
-        </w:rPr>
-      </w:r>
-    </w:p>
-    <w:p>
-      <w:pPr>
-        <w:pStyle w:val="Normal"/>
-        <w:pBdr/>
-        <w:rPr>
-          <w:color w:val="000000"/>
-        </w:rPr>
-      </w:pPr>
-      <w:r>
-        <w:rPr>
-          <w:color w:val="000000"/>
-        </w:rPr>
-      </w:r>
-    </w:p>
-    <w:p>
-      <w:pPr>
-        <w:pStyle w:val="Normal"/>
-        <w:pBdr/>
-        <w:rPr>
-          <w:color w:val="000000"/>
-        </w:rPr>
-      </w:pPr>
-      <w:r>
-        <w:rPr>
-          <w:color w:val="000000"/>
-        </w:rPr>
-      </w:r>
-    </w:p>
-    <w:p>
-      <w:pPr>
-        <w:pStyle w:val="Normal"/>
-        <w:pBdr/>
+        <w:rPr>
+          <w:color w:val="000000"/>
+        </w:rPr>
+      </w:pPr>
+      <w:r>
+        <w:rPr>
+          <w:color w:val="000000"/>
+        </w:rPr>
+      </w:r>
+    </w:p>
+    <w:p>
+      <w:pPr>
+        <w:pStyle w:val="Normal"/>
+        <w:rPr>
+          <w:color w:val="000000"/>
+        </w:rPr>
+      </w:pPr>
+      <w:r>
+        <w:rPr>
+          <w:color w:val="000000"/>
+        </w:rPr>
+      </w:r>
+    </w:p>
+    <w:p>
+      <w:pPr>
+        <w:pStyle w:val="Normal"/>
+        <w:rPr>
+          <w:color w:val="000000"/>
+        </w:rPr>
+      </w:pPr>
+      <w:r>
+        <w:rPr>
+          <w:color w:val="000000"/>
+        </w:rPr>
+      </w:r>
+    </w:p>
+    <w:p>
+      <w:pPr>
+        <w:pStyle w:val="Normal"/>
+        <w:rPr>
+          <w:color w:val="000000"/>
+        </w:rPr>
+      </w:pPr>
+      <w:r>
+        <w:rPr>
+          <w:color w:val="000000"/>
+        </w:rPr>
+      </w:r>
+    </w:p>
+    <w:p>
+      <w:pPr>
+        <w:pStyle w:val="Normal"/>
+        <w:rPr>
+          <w:color w:val="000000"/>
+        </w:rPr>
+      </w:pPr>
+      <w:r>
+        <w:rPr>
+          <w:color w:val="000000"/>
+        </w:rPr>
+      </w:r>
+    </w:p>
+    <w:p>
+      <w:pPr>
+        <w:pStyle w:val="Normal"/>
+        <w:rPr>
+          <w:color w:val="000000"/>
+        </w:rPr>
+      </w:pPr>
+      <w:r>
+        <w:rPr>
+          <w:color w:val="000000"/>
+        </w:rPr>
+      </w:r>
+    </w:p>
+    <w:p>
+      <w:pPr>
+        <w:pStyle w:val="Normal"/>
+        <w:rPr>
+          <w:color w:val="000000"/>
+        </w:rPr>
+      </w:pPr>
+      <w:r>
+        <w:rPr>
+          <w:color w:val="000000"/>
+        </w:rPr>
+      </w:r>
+    </w:p>
+    <w:p>
+      <w:pPr>
+        <w:pStyle w:val="Normal"/>
+        <w:rPr>
+          <w:color w:val="000000"/>
+        </w:rPr>
+      </w:pPr>
+      <w:r>
+        <w:rPr>
+          <w:color w:val="000000"/>
+        </w:rPr>
+      </w:r>
+    </w:p>
+    <w:p>
+      <w:pPr>
+        <w:pStyle w:val="Normal"/>
+        <w:rPr>
+          <w:color w:val="000000"/>
+        </w:rPr>
+      </w:pPr>
+      <w:r>
+        <w:rPr>
+          <w:color w:val="000000"/>
+        </w:rPr>
+      </w:r>
+    </w:p>
+    <w:p>
+      <w:pPr>
+        <w:pStyle w:val="Normal"/>
         <w:rPr>
           <w:color w:val="000000"/>
         </w:rPr>
@@ -12474,55 +12167,58 @@
     <w:p>
       <w:pPr>
         <w:pStyle w:val="Normal"/>
-        <w:pBdr/>
-        <w:rPr>
-          <w:color w:val="000000"/>
-        </w:rPr>
-      </w:pPr>
-      <w:r>
-        <w:rPr/>
-      </w:r>
-    </w:p>
-    <w:p>
-      <w:pPr>
-        <w:pStyle w:val="Normal"/>
-        <w:pBdr/>
-        <w:rPr>
-          <w:color w:val="000000"/>
-        </w:rPr>
-      </w:pPr>
-      <w:r>
-        <w:rPr/>
-      </w:r>
-    </w:p>
-    <w:p>
-      <w:pPr>
-        <w:pStyle w:val="Normal"/>
-        <w:pBdr/>
-        <w:rPr>
-          <w:color w:val="000000"/>
-        </w:rPr>
-      </w:pPr>
-      <w:r>
-        <w:rPr/>
-      </w:r>
-    </w:p>
-    <w:p>
-      <w:pPr>
-        <w:pStyle w:val="Normal"/>
-        <w:pBdr/>
-        <w:rPr>
-          <w:color w:val="000000"/>
-        </w:rPr>
-      </w:pPr>
-      <w:r>
-        <w:rPr/>
-      </w:r>
-    </w:p>
-    <w:p>
-      <w:pPr>
-        <w:pStyle w:val="Normal"/>
-        <w:pBdr/>
+        <w:rPr>
+          <w:color w:val="000000"/>
+        </w:rPr>
+      </w:pPr>
+      <w:r>
+        <w:rPr>
+          <w:color w:val="000000"/>
+        </w:rPr>
+      </w:r>
+    </w:p>
+    <w:p>
+      <w:pPr>
+        <w:pStyle w:val="Normal"/>
+        <w:rPr>
+          <w:color w:val="000000"/>
+        </w:rPr>
+      </w:pPr>
+      <w:r>
+        <w:rPr>
+          <w:color w:val="000000"/>
+        </w:rPr>
+      </w:r>
+    </w:p>
+    <w:p>
+      <w:pPr>
+        <w:pStyle w:val="Normal"/>
+        <w:rPr>
+          <w:color w:val="000000"/>
+        </w:rPr>
+      </w:pPr>
+      <w:r>
+        <w:rPr>
+          <w:color w:val="000000"/>
+        </w:rPr>
+      </w:r>
+    </w:p>
+    <w:p>
+      <w:pPr>
+        <w:pStyle w:val="Normal"/>
+        <w:rPr>
+          <w:color w:val="000000"/>
+        </w:rPr>
+      </w:pPr>
+      <w:r>
+        <w:rPr>
+          <w:color w:val="000000"/>
+        </w:rPr>
+      </w:r>
+    </w:p>
+    <w:p>
+      <w:pPr>
+        <w:pStyle w:val="Normal"/>
         <w:rPr>
           <w:color w:val="000000"/>
         </w:rPr>
@@ -12672,7 +12368,6 @@
           <w:ilvl w:val="0"/>
           <w:numId w:val="1"/>
         </w:numPr>
-        <w:pBdr/>
         <w:tabs>
           <w:tab w:val="clear" w:pos="720"/>
           <w:tab w:val="left" w:pos="2256" w:leader="none"/>
@@ -12818,7 +12513,6 @@
           <w:ilvl w:val="0"/>
           <w:numId w:val="1"/>
         </w:numPr>
-        <w:pBdr/>
         <w:tabs>
           <w:tab w:val="clear" w:pos="720"/>
           <w:tab w:val="left" w:pos="2256" w:leader="none"/>
@@ -12843,7 +12537,6 @@
     <w:p>
       <w:pPr>
         <w:pStyle w:val="Normal"/>
-        <w:pBdr/>
         <w:tabs>
           <w:tab w:val="clear" w:pos="720"/>
           <w:tab w:val="left" w:pos="2256" w:leader="none"/>
@@ -12928,7 +12621,6 @@
           <w:ilvl w:val="0"/>
           <w:numId w:val="1"/>
         </w:numPr>
-        <w:pBdr/>
         <w:tabs>
           <w:tab w:val="clear" w:pos="720"/>
           <w:tab w:val="left" w:pos="2256" w:leader="none"/>
@@ -13003,7 +12695,6 @@
           <w:ilvl w:val="0"/>
           <w:numId w:val="1"/>
         </w:numPr>
-        <w:pBdr/>
         <w:tabs>
           <w:tab w:val="clear" w:pos="720"/>
           <w:tab w:val="left" w:pos="2256" w:leader="none"/>
@@ -13028,7 +12719,6 @@
     <w:p>
       <w:pPr>
         <w:pStyle w:val="Normal"/>
-        <w:pBdr/>
         <w:tabs>
           <w:tab w:val="clear" w:pos="720"/>
           <w:tab w:val="left" w:pos="2256" w:leader="none"/>
@@ -13326,7 +13016,7 @@
                 <wp:positionV relativeFrom="paragraph">
                   <wp:posOffset>50800</wp:posOffset>
                 </wp:positionV>
-                <wp:extent cx="848360" cy="322580"/>
+                <wp:extent cx="848995" cy="323215"/>
                 <wp:effectExtent l="0" t="0" r="0" b="0"/>
                 <wp:wrapNone/>
                 <wp:docPr id="42" name="Rectangle 39"/>
@@ -13337,7 +13027,7 @@
                       <wps:spPr>
                         <a:xfrm>
                           <a:off x="0" y="0"/>
-                          <a:ext cx="847800" cy="321840"/>
+                          <a:ext cx="848520" cy="322560"/>
                         </a:xfrm>
                         <a:prstGeom prst="rect">
                           <a:avLst/>
@@ -13369,19 +13059,7 @@
                               <w:rPr>
                                 <w:color w:val="000000"/>
                               </w:rPr>
-                              <w:t xml:space="preserve">Figure </w:t>
-                            </w:r>
-                            <w:r>
-                              <w:rPr>
-                                <w:color w:val="000000"/>
-                              </w:rPr>
-                              <w:t>5</w:t>
-                            </w:r>
-                            <w:r>
-                              <w:rPr>
-                                <w:color w:val="000000"/>
-                              </w:rPr>
-                              <w:t>.1</w:t>
+                              <w:t>Figure 5.1</w:t>
                             </w:r>
                           </w:p>
                         </w:txbxContent>
@@ -13397,7 +13075,7 @@
           </mc:Choice>
           <mc:Fallback>
             <w:pict>
-              <v:rect id="shape_0" ID="Rectangle 39" fillcolor="white" stroked="t" style="position:absolute;margin-left:227pt;margin-top:4pt;width:66.7pt;height:25.3pt" wp14:anchorId="6B35E256">
+              <v:rect id="shape_0" ID="Rectangle 39" fillcolor="white" stroked="t" style="position:absolute;margin-left:227pt;margin-top:4pt;width:66.75pt;height:25.35pt" wp14:anchorId="6B35E256">
                 <w10:wrap type="square"/>
                 <v:fill o:detectmouseclick="t" type="solid" color2="black"/>
                 <v:stroke color="black" weight="9360" joinstyle="round" endcap="flat"/>
@@ -13412,19 +13090,7 @@
                         <w:rPr>
                           <w:color w:val="000000"/>
                         </w:rPr>
-                        <w:t xml:space="preserve">Figure </w:t>
-                      </w:r>
-                      <w:r>
-                        <w:rPr>
-                          <w:color w:val="000000"/>
-                        </w:rPr>
-                        <w:t>5</w:t>
-                      </w:r>
-                      <w:r>
-                        <w:rPr>
-                          <w:color w:val="000000"/>
-                        </w:rPr>
-                        <w:t>.1</w:t>
+                        <w:t>Figure 5.1</w:t>
                       </w:r>
                     </w:p>
                   </w:txbxContent>
@@ -13976,7 +13642,6 @@
           <w:ilvl w:val="0"/>
           <w:numId w:val="1"/>
         </w:numPr>
-        <w:pBdr/>
         <w:tabs>
           <w:tab w:val="clear" w:pos="720"/>
           <w:tab w:val="left" w:pos="2256" w:leader="none"/>
@@ -13994,7 +13659,6 @@
     <w:p>
       <w:pPr>
         <w:pStyle w:val="Normal"/>
-        <w:pBdr/>
         <w:tabs>
           <w:tab w:val="clear" w:pos="720"/>
           <w:tab w:val="left" w:pos="2256" w:leader="none"/>
@@ -14018,7 +13682,6 @@
           <w:ilvl w:val="0"/>
           <w:numId w:val="1"/>
         </w:numPr>
-        <w:pBdr/>
         <w:tabs>
           <w:tab w:val="clear" w:pos="720"/>
           <w:tab w:val="left" w:pos="2256" w:leader="none"/>
@@ -14036,7 +13699,6 @@
     <w:p>
       <w:pPr>
         <w:pStyle w:val="Normal"/>
-        <w:pBdr/>
         <w:ind w:left="708" w:hanging="0"/>
         <w:rPr>
           <w:color w:val="000000"/>
@@ -14051,7 +13713,6 @@
     <w:p>
       <w:pPr>
         <w:pStyle w:val="Normal"/>
-        <w:pBdr/>
         <w:tabs>
           <w:tab w:val="clear" w:pos="720"/>
           <w:tab w:val="left" w:pos="2256" w:leader="none"/>
@@ -14075,7 +13736,6 @@
           <w:ilvl w:val="0"/>
           <w:numId w:val="1"/>
         </w:numPr>
-        <w:pBdr/>
         <w:tabs>
           <w:tab w:val="clear" w:pos="720"/>
           <w:tab w:val="left" w:pos="2256" w:leader="none"/>
@@ -14133,7 +13793,6 @@
     <w:p>
       <w:pPr>
         <w:pStyle w:val="Normal"/>
-        <w:pBdr/>
         <w:tabs>
           <w:tab w:val="clear" w:pos="720"/>
           <w:tab w:val="left" w:pos="2256" w:leader="none"/>
@@ -14157,7 +13816,6 @@
           <w:ilvl w:val="0"/>
           <w:numId w:val="1"/>
         </w:numPr>
-        <w:pBdr/>
         <w:tabs>
           <w:tab w:val="clear" w:pos="720"/>
           <w:tab w:val="left" w:pos="2256" w:leader="none"/>
@@ -14175,7 +13833,6 @@
     <w:p>
       <w:pPr>
         <w:pStyle w:val="Normal"/>
-        <w:pBdr/>
         <w:ind w:left="708" w:hanging="0"/>
         <w:rPr>
           <w:color w:val="000000"/>
@@ -14190,7 +13847,6 @@
     <w:p>
       <w:pPr>
         <w:pStyle w:val="Normal"/>
-        <w:pBdr/>
         <w:tabs>
           <w:tab w:val="clear" w:pos="720"/>
           <w:tab w:val="left" w:pos="2256" w:leader="none"/>
@@ -14210,7 +13866,6 @@
     <w:p>
       <w:pPr>
         <w:pStyle w:val="Normal"/>
-        <w:pBdr/>
         <w:ind w:left="708" w:hanging="0"/>
         <w:rPr>
           <w:color w:val="000000"/>
@@ -14229,7 +13884,6 @@
           <w:ilvl w:val="0"/>
           <w:numId w:val="1"/>
         </w:numPr>
-        <w:pBdr/>
         <w:tabs>
           <w:tab w:val="clear" w:pos="720"/>
           <w:tab w:val="left" w:pos="2256" w:leader="none"/>
@@ -14267,7 +13921,6 @@
     <w:p>
       <w:pPr>
         <w:pStyle w:val="Normal"/>
-        <w:pBdr/>
         <w:ind w:left="708" w:hanging="0"/>
         <w:rPr>
           <w:color w:val="000000"/>
@@ -14934,7 +14587,6 @@
   <w:p>
     <w:pPr>
       <w:pStyle w:val="Normal"/>
-      <w:pBdr/>
       <w:tabs>
         <w:tab w:val="clear" w:pos="720"/>
         <w:tab w:val="center" w:pos="4536" w:leader="none"/>
@@ -14954,7 +14606,6 @@
   <w:p>
     <w:pPr>
       <w:pStyle w:val="Normal"/>
-      <w:pBdr/>
       <w:tabs>
         <w:tab w:val="clear" w:pos="720"/>
         <w:tab w:val="center" w:pos="4536" w:leader="none"/>
@@ -14979,7 +14630,7 @@
     </w:r>
     <w:r>
       <w:rPr/>
-      <w:t>10</w:t>
+      <w:t>11</w:t>
     </w:r>
     <w:r>
       <w:rPr/>
@@ -14989,7 +14640,6 @@
   <w:p>
     <w:pPr>
       <w:pStyle w:val="Normal"/>
-      <w:pBdr/>
       <w:tabs>
         <w:tab w:val="clear" w:pos="720"/>
         <w:tab w:val="center" w:pos="4536" w:leader="none"/>
@@ -15421,7 +15071,6 @@
     <w:rPrDefault>
       <w:rPr>
         <w:rFonts w:ascii="Times New Roman" w:hAnsi="Times New Roman" w:eastAsia="Times New Roman" w:cs="Times New Roman"/>
-        <w:sz w:val="24"/>
         <w:szCs w:val="24"/>
         <w:lang w:val="fr-FR" w:eastAsia="fr-FR" w:bidi="ar-SA"/>
       </w:rPr>
@@ -15815,6 +15464,7 @@
     <w:qFormat/>
     <w:pPr>
       <w:widowControl/>
+      <w:suppressAutoHyphens w:val="true"/>
       <w:bidi w:val="0"/>
       <w:spacing w:before="0" w:after="0"/>
       <w:jc w:val="left"/>

</xml_diff>